<commit_message>
Ajout dernière version du rapport
</commit_message>
<xml_diff>
--- a/LAPLANCHE_Alexis_TD-TP_3-4.docx
+++ b/LAPLANCHE_Alexis_TD-TP_3-4.docx
@@ -127,7 +127,6 @@
         </w:rPr>
         <w:t xml:space="preserve">Durant les séances de TD/TP nous avons appris à utiliser Scilab. Nous avons en effet codé divers algorithme tel que la multiplication de matrice, l’élimination de Gauss et la factorisation LU. Nous avons ensuite mesurée et analysé l’erreur que peuvent produire ces algorithmes ainsi que mesuré le temps d’exécution de certain algorithme. L’explication de comment l’on a procédé ainsi que l’analyse des résultats se </w:t>
       </w:r>
-      <w:proofErr w:type="gramStart"/>
       <w:r>
         <w:rPr>
           <w:rFonts w:ascii="Times New Roman" w:hAnsi="Times New Roman" w:cs="Times New Roman"/>
@@ -136,7 +135,6 @@
         </w:rPr>
         <w:t>trouverons</w:t>
       </w:r>
-      <w:proofErr w:type="gramEnd"/>
       <w:r>
         <w:rPr>
           <w:rFonts w:ascii="Times New Roman" w:hAnsi="Times New Roman" w:cs="Times New Roman"/>
@@ -187,25 +185,7 @@
           <w:sz w:val="24"/>
           <w:szCs w:val="54"/>
         </w:rPr>
-        <w:t xml:space="preserve"> à l’aide de </w:t>
-      </w:r>
-      <w:proofErr w:type="spellStart"/>
-      <w:r>
-        <w:rPr>
-          <w:rFonts w:ascii="Times New Roman" w:hAnsi="Times New Roman" w:cs="Times New Roman"/>
-          <w:sz w:val="24"/>
-          <w:szCs w:val="54"/>
-        </w:rPr>
-        <w:t>gnuplot</w:t>
-      </w:r>
-      <w:proofErr w:type="spellEnd"/>
-      <w:r>
-        <w:rPr>
-          <w:rFonts w:ascii="Times New Roman" w:hAnsi="Times New Roman" w:cs="Times New Roman"/>
-          <w:sz w:val="24"/>
-          <w:szCs w:val="54"/>
-        </w:rPr>
-        <w:t xml:space="preserve"> : La fonction plot générait une image vide. </w:t>
+        <w:t xml:space="preserve"> à l’aide de gnuplot : La fonction plot générait une image vide. </w:t>
       </w:r>
     </w:p>
     <w:p>
@@ -328,43 +308,7 @@
           <w:sz w:val="24"/>
           <w:szCs w:val="32"/>
         </w:rPr>
-        <w:t xml:space="preserve"> Nous avons aussi appris quelque fonction de base tel que </w:t>
-      </w:r>
-      <w:proofErr w:type="gramStart"/>
-      <w:r>
-        <w:rPr>
-          <w:rFonts w:ascii="Times New Roman" w:hAnsi="Times New Roman" w:cs="Times New Roman"/>
-          <w:sz w:val="24"/>
-          <w:szCs w:val="32"/>
-        </w:rPr>
-        <w:t>size(</w:t>
-      </w:r>
-      <w:proofErr w:type="gramEnd"/>
-      <w:r>
-        <w:rPr>
-          <w:rFonts w:ascii="Times New Roman" w:hAnsi="Times New Roman" w:cs="Times New Roman"/>
-          <w:sz w:val="24"/>
-          <w:szCs w:val="32"/>
-        </w:rPr>
-        <w:t xml:space="preserve">) qui renvoie la taille des dimension d’un objet et la fonction </w:t>
-      </w:r>
-      <w:proofErr w:type="spellStart"/>
-      <w:r>
-        <w:rPr>
-          <w:rFonts w:ascii="Times New Roman" w:hAnsi="Times New Roman" w:cs="Times New Roman"/>
-          <w:sz w:val="24"/>
-          <w:szCs w:val="32"/>
-        </w:rPr>
-        <w:t>cond</w:t>
-      </w:r>
-      <w:proofErr w:type="spellEnd"/>
-      <w:r>
-        <w:rPr>
-          <w:rFonts w:ascii="Times New Roman" w:hAnsi="Times New Roman" w:cs="Times New Roman"/>
-          <w:sz w:val="24"/>
-          <w:szCs w:val="32"/>
-        </w:rPr>
-        <w:t>() qui permet de renvoyer le conditionnement de notre matrice/vecteur. Ce conditionnement permet de savoir à quel point notre matrice va générer de l’erreur et donc à quel point la solution peut être valide.</w:t>
+        <w:t xml:space="preserve"> Nous avons aussi appris quelque fonction de base tel que size() qui renvoie la taille des dimension d’un objet et la fonction cond() qui permet de renvoyer le conditionnement de notre matrice/vecteur. Ce conditionnement permet de savoir à quel point notre matrice va générer de l’erreur et donc à quel point la solution peut être valide.</w:t>
       </w:r>
     </w:p>
     <w:p>
@@ -434,27 +378,7 @@
           <w:szCs w:val="32"/>
           <w:u w:val="single"/>
         </w:rPr>
-        <w:t xml:space="preserve"> Matrice </w:t>
-      </w:r>
-      <w:proofErr w:type="spellStart"/>
-      <w:r>
-        <w:rPr>
-          <w:rFonts w:ascii="Times New Roman" w:hAnsi="Times New Roman" w:cs="Times New Roman"/>
-          <w:sz w:val="24"/>
-          <w:szCs w:val="32"/>
-          <w:u w:val="single"/>
-        </w:rPr>
-        <w:t>random</w:t>
-      </w:r>
-      <w:proofErr w:type="spellEnd"/>
-      <w:r>
-        <w:rPr>
-          <w:rFonts w:ascii="Times New Roman" w:hAnsi="Times New Roman" w:cs="Times New Roman"/>
-          <w:sz w:val="24"/>
-          <w:szCs w:val="32"/>
-          <w:u w:val="single"/>
-        </w:rPr>
-        <w:t xml:space="preserve"> et problème « jouet »</w:t>
+        <w:t xml:space="preserve"> Matrice random et problème « jouet »</w:t>
       </w:r>
       <w:r>
         <w:rPr>
@@ -609,16 +533,7 @@
           <w:sz w:val="24"/>
           <w:szCs w:val="32"/>
         </w:rPr>
-        <w:t> </w:t>
-      </w:r>
-      <w:proofErr w:type="gramStart"/>
-      <w:r>
-        <w:rPr>
-          <w:rFonts w:ascii="Times New Roman" w:eastAsiaTheme="minorEastAsia" w:hAnsi="Times New Roman" w:cs="Times New Roman"/>
-          <w:sz w:val="24"/>
-          <w:szCs w:val="32"/>
-        </w:rPr>
-        <w:t>:</w:t>
+        <w:t> :</w:t>
       </w:r>
       <w:r>
         <w:rPr>
@@ -760,25 +675,7 @@
           <w:sz w:val="24"/>
           <w:szCs w:val="32"/>
         </w:rPr>
-        <w:t xml:space="preserve"> .</w:t>
-      </w:r>
-      <w:proofErr w:type="gramEnd"/>
-      <w:r>
-        <w:rPr>
-          <w:rFonts w:ascii="Times New Roman" w:eastAsiaTheme="minorEastAsia" w:hAnsi="Times New Roman" w:cs="Times New Roman"/>
-          <w:sz w:val="24"/>
-          <w:szCs w:val="32"/>
-        </w:rPr>
-        <w:t xml:space="preserve"> Nous avons utilisé ces formules sur le système suivant </w:t>
-      </w:r>
-      <w:proofErr w:type="gramStart"/>
-      <w:r>
-        <w:rPr>
-          <w:rFonts w:ascii="Times New Roman" w:eastAsiaTheme="minorEastAsia" w:hAnsi="Times New Roman" w:cs="Times New Roman"/>
-          <w:sz w:val="24"/>
-          <w:szCs w:val="32"/>
-        </w:rPr>
-        <w:t xml:space="preserve">: </w:t>
+        <w:t xml:space="preserve"> . Nous avons utilisé ces formules sur le système suivant : </w:t>
       </w:r>
       <m:oMath>
         <m:r>
@@ -796,16 +693,7 @@
           <w:sz w:val="24"/>
           <w:szCs w:val="32"/>
         </w:rPr>
-        <w:t>.</w:t>
-      </w:r>
-      <w:proofErr w:type="gramEnd"/>
-      <w:r>
-        <w:rPr>
-          <w:rFonts w:ascii="Times New Roman" w:eastAsiaTheme="minorEastAsia" w:hAnsi="Times New Roman" w:cs="Times New Roman"/>
-          <w:sz w:val="24"/>
-          <w:szCs w:val="32"/>
-        </w:rPr>
-        <w:t xml:space="preserve"> Nous avons obtenu les </w:t>
+        <w:t xml:space="preserve">. Nous avons obtenu les </w:t>
       </w:r>
       <w:r>
         <w:rPr>
@@ -1148,7 +1036,7 @@
                                     </pic:cNvPicPr>
                                   </pic:nvPicPr>
                                   <pic:blipFill>
-                                    <a:blip r:embed="rId7">
+                                    <a:blip r:embed="rId10">
                                       <a:extLst>
                                         <a:ext uri="{28A0092B-C50C-407E-A947-70E740481C1C}">
                                           <a14:useLocalDpi xmlns:a14="http://schemas.microsoft.com/office/drawing/2010/main" val="0"/>
@@ -1204,7 +1092,7 @@
                                     </pic:cNvPicPr>
                                   </pic:nvPicPr>
                                   <pic:blipFill>
-                                    <a:blip r:embed="rId8">
+                                    <a:blip r:embed="rId11">
                                       <a:extLst>
                                         <a:ext uri="{28A0092B-C50C-407E-A947-70E740481C1C}">
                                           <a14:useLocalDpi xmlns:a14="http://schemas.microsoft.com/office/drawing/2010/main" val="0"/>
@@ -1259,7 +1147,7 @@
                                     </pic:cNvPicPr>
                                   </pic:nvPicPr>
                                   <pic:blipFill>
-                                    <a:blip r:embed="rId9">
+                                    <a:blip r:embed="rId12">
                                       <a:extLst>
                                         <a:ext uri="{28A0092B-C50C-407E-A947-70E740481C1C}">
                                           <a14:useLocalDpi xmlns:a14="http://schemas.microsoft.com/office/drawing/2010/main" val="0"/>
@@ -1580,25 +1468,7 @@
           <w:sz w:val="24"/>
           <w:szCs w:val="32"/>
         </w:rPr>
-        <w:t xml:space="preserve">t algorithme étant quadratique, le temps d’exécution augmente très vite par rapport à la taille des matrices. C’est pour cela que l’algorithme n’a pas été </w:t>
-      </w:r>
-      <w:proofErr w:type="gramStart"/>
-      <w:r>
-        <w:rPr>
-          <w:rFonts w:ascii="Times New Roman" w:eastAsiaTheme="minorEastAsia" w:hAnsi="Times New Roman" w:cs="Times New Roman"/>
-          <w:sz w:val="24"/>
-          <w:szCs w:val="32"/>
-        </w:rPr>
-        <w:t>exécuter</w:t>
-      </w:r>
-      <w:proofErr w:type="gramEnd"/>
-      <w:r>
-        <w:rPr>
-          <w:rFonts w:ascii="Times New Roman" w:eastAsiaTheme="minorEastAsia" w:hAnsi="Times New Roman" w:cs="Times New Roman"/>
-          <w:sz w:val="24"/>
-          <w:szCs w:val="32"/>
-        </w:rPr>
-        <w:t xml:space="preserve"> sûr des matrices plus grandes que 1010.</w:t>
+        <w:t>t algorithme étant quadratique, le temps d’exécution augmente très vite par rapport à la taille des matrices. C’est pour cela que l’algorithme n’a pas été exécuter sûr des matrices plus grandes que 1010.</w:t>
       </w:r>
     </w:p>
     <w:p>
@@ -1702,25 +1572,7 @@
           <w:sz w:val="24"/>
           <w:szCs w:val="32"/>
         </w:rPr>
-        <w:t>Dans cet exercice nous avons codé un algorithme de multiplication de deux matrices entre elles. Nous avons dans un premier temps coder l’algorithme avec 3 boucles « </w:t>
-      </w:r>
-      <w:proofErr w:type="spellStart"/>
-      <w:r>
-        <w:rPr>
-          <w:rFonts w:ascii="Times New Roman" w:eastAsiaTheme="minorEastAsia" w:hAnsi="Times New Roman" w:cs="Times New Roman"/>
-          <w:sz w:val="24"/>
-          <w:szCs w:val="32"/>
-        </w:rPr>
-        <w:t>ijk</w:t>
-      </w:r>
-      <w:proofErr w:type="spellEnd"/>
-      <w:r>
-        <w:rPr>
-          <w:rFonts w:ascii="Times New Roman" w:eastAsiaTheme="minorEastAsia" w:hAnsi="Times New Roman" w:cs="Times New Roman"/>
-          <w:sz w:val="24"/>
-          <w:szCs w:val="32"/>
-        </w:rPr>
-        <w:t xml:space="preserve"> »</w:t>
+        <w:t>Dans cet exercice nous avons codé un algorithme de multiplication de deux matrices entre elles. Nous avons dans un premier temps coder l’algorithme avec 3 boucles « ijk »</w:t>
       </w:r>
       <w:r>
         <w:rPr>
@@ -1854,7 +1706,7 @@
                                           </pic:cNvPicPr>
                                         </pic:nvPicPr>
                                         <pic:blipFill>
-                                          <a:blip r:embed="rId10">
+                                          <a:blip r:embed="rId13">
                                             <a:extLst>
                                               <a:ext uri="{28A0092B-C50C-407E-A947-70E740481C1C}">
                                                 <a14:useLocalDpi xmlns:a14="http://schemas.microsoft.com/office/drawing/2010/main" val="0"/>
@@ -1935,7 +1787,7 @@
                                     </pic:cNvPicPr>
                                   </pic:nvPicPr>
                                   <pic:blipFill>
-                                    <a:blip r:embed="rId10">
+                                    <a:blip r:embed="rId14">
                                       <a:extLst>
                                         <a:ext uri="{28A0092B-C50C-407E-A947-70E740481C1C}">
                                           <a14:useLocalDpi xmlns:a14="http://schemas.microsoft.com/office/drawing/2010/main" val="0"/>
@@ -2143,25 +1995,7 @@
           <w:sz w:val="24"/>
           <w:szCs w:val="32"/>
         </w:rPr>
-        <w:t xml:space="preserve">On remarque que le temps d’exécution du programme dépend du nombres de boucles : il est plus efficace d’appelé une version optimiser: la complexité algorithmique de ces algorithmes est de </w:t>
-      </w:r>
-      <w:proofErr w:type="gramStart"/>
-      <w:r>
-        <w:rPr>
-          <w:rFonts w:ascii="Times New Roman" w:eastAsiaTheme="minorEastAsia" w:hAnsi="Times New Roman" w:cs="Times New Roman"/>
-          <w:sz w:val="24"/>
-          <w:szCs w:val="32"/>
-        </w:rPr>
-        <w:t>O(</w:t>
-      </w:r>
-      <w:proofErr w:type="gramEnd"/>
-      <w:r>
-        <w:rPr>
-          <w:rFonts w:ascii="Times New Roman" w:eastAsiaTheme="minorEastAsia" w:hAnsi="Times New Roman" w:cs="Times New Roman"/>
-          <w:sz w:val="24"/>
-          <w:szCs w:val="32"/>
-        </w:rPr>
-        <w:t>m*n*p) avec m dimension 1 de la première matrice, p la dimension commune des deux matrices et n la deuxième dimension de la deuxième matrice.</w:t>
+        <w:t>On remarque que le temps d’exécution du programme dépend du nombres de boucles : il est plus efficace d’appelé une version optimiser: la complexité algorithmique de ces algorithmes est de O(m*n*p) avec m dimension 1 de la première matrice, p la dimension commune des deux matrices et n la deuxième dimension de la deuxième matrice.</w:t>
       </w:r>
     </w:p>
     <w:p>
@@ -2290,19 +2124,8 @@
           <w:sz w:val="20"/>
           <w:szCs w:val="32"/>
         </w:rPr>
-        <w:t xml:space="preserve">matmat3b.sci, matmat2b.sci, matmat1b.sci ainsi que </w:t>
-      </w:r>
-      <w:proofErr w:type="spellStart"/>
-      <w:r>
-        <w:rPr>
-          <w:rFonts w:ascii="Times New Roman" w:hAnsi="Times New Roman" w:cs="Times New Roman"/>
-          <w:i/>
-          <w:sz w:val="20"/>
-          <w:szCs w:val="32"/>
-        </w:rPr>
-        <w:t>mesure_temps.sci</w:t>
-      </w:r>
-      <w:proofErr w:type="spellEnd"/>
+        <w:t>matmat3b.sci, matmat2b.sci, matmat1b.sci ainsi que mesure_temps.sci</w:t>
+      </w:r>
     </w:p>
     <w:p>
       <w:pPr>
@@ -2633,7 +2456,7 @@
                                           </pic:cNvPicPr>
                                         </pic:nvPicPr>
                                         <pic:blipFill>
-                                          <a:blip r:embed="rId11">
+                                          <a:blip r:embed="rId15">
                                             <a:extLst>
                                               <a:ext uri="{28A0092B-C50C-407E-A947-70E740481C1C}">
                                                 <a14:useLocalDpi xmlns:a14="http://schemas.microsoft.com/office/drawing/2010/main" val="0"/>
@@ -2702,7 +2525,7 @@
                                           </pic:cNvPicPr>
                                         </pic:nvPicPr>
                                         <pic:blipFill>
-                                          <a:blip r:embed="rId12">
+                                          <a:blip r:embed="rId16">
                                             <a:extLst>
                                               <a:ext uri="{28A0092B-C50C-407E-A947-70E740481C1C}">
                                                 <a14:useLocalDpi xmlns:a14="http://schemas.microsoft.com/office/drawing/2010/main" val="0"/>
@@ -2780,7 +2603,7 @@
                                     </pic:cNvPicPr>
                                   </pic:nvPicPr>
                                   <pic:blipFill>
-                                    <a:blip r:embed="rId11">
+                                    <a:blip r:embed="rId17">
                                       <a:extLst>
                                         <a:ext uri="{28A0092B-C50C-407E-A947-70E740481C1C}">
                                           <a14:useLocalDpi xmlns:a14="http://schemas.microsoft.com/office/drawing/2010/main" val="0"/>
@@ -2849,7 +2672,7 @@
                                     </pic:cNvPicPr>
                                   </pic:nvPicPr>
                                   <pic:blipFill>
-                                    <a:blip r:embed="rId12">
+                                    <a:blip r:embed="rId18">
                                       <a:extLst>
                                         <a:ext uri="{28A0092B-C50C-407E-A947-70E740481C1C}">
                                           <a14:useLocalDpi xmlns:a14="http://schemas.microsoft.com/office/drawing/2010/main" val="0"/>
@@ -2997,7 +2820,7 @@
                                           </pic:cNvPicPr>
                                         </pic:nvPicPr>
                                         <pic:blipFill>
-                                          <a:blip r:embed="rId13">
+                                          <a:blip r:embed="rId19">
                                             <a:extLst>
                                               <a:ext uri="{28A0092B-C50C-407E-A947-70E740481C1C}">
                                                 <a14:useLocalDpi xmlns:a14="http://schemas.microsoft.com/office/drawing/2010/main" val="0"/>
@@ -3093,7 +2916,7 @@
                                     </pic:cNvPicPr>
                                   </pic:nvPicPr>
                                   <pic:blipFill>
-                                    <a:blip r:embed="rId13">
+                                    <a:blip r:embed="rId20">
                                       <a:extLst>
                                         <a:ext uri="{28A0092B-C50C-407E-A947-70E740481C1C}">
                                           <a14:useLocalDpi xmlns:a14="http://schemas.microsoft.com/office/drawing/2010/main" val="0"/>
@@ -3331,7 +3154,7 @@
           <w:szCs w:val="32"/>
           <w:vertAlign w:val="superscript"/>
         </w:rPr>
-        <w:t>-17</w:t>
+        <w:t>-16</w:t>
       </w:r>
       <w:r>
         <w:rPr>
@@ -3347,7 +3170,40 @@
           <w:sz w:val="24"/>
           <w:szCs w:val="32"/>
         </w:rPr>
+        <w:t xml:space="preserve"> Les résultats pour l’erreur arrière ne sont pas précis : la précision des flottantes doubles précisions</w:t>
+      </w:r>
+      <w:r>
+        <w:rPr>
+          <w:rFonts w:ascii="Times New Roman" w:eastAsiaTheme="minorEastAsia" w:hAnsi="Times New Roman" w:cs="Times New Roman"/>
+          <w:sz w:val="24"/>
+          <w:szCs w:val="32"/>
+        </w:rPr>
         <w:t xml:space="preserve"> </w:t>
+      </w:r>
+      <w:r>
+        <w:rPr>
+          <w:rFonts w:ascii="Times New Roman" w:eastAsiaTheme="minorEastAsia" w:hAnsi="Times New Roman" w:cs="Times New Roman"/>
+          <w:sz w:val="24"/>
+          <w:szCs w:val="32"/>
+        </w:rPr>
+        <w:t>pour une machine 64 bit est de 10</w:t>
+      </w:r>
+      <w:r>
+        <w:rPr>
+          <w:rFonts w:ascii="Times New Roman" w:eastAsiaTheme="minorEastAsia" w:hAnsi="Times New Roman" w:cs="Times New Roman"/>
+          <w:sz w:val="24"/>
+          <w:szCs w:val="32"/>
+          <w:vertAlign w:val="superscript"/>
+        </w:rPr>
+        <w:t>-16</w:t>
+      </w:r>
+      <w:r>
+        <w:rPr>
+          <w:rFonts w:ascii="Times New Roman" w:eastAsiaTheme="minorEastAsia" w:hAnsi="Times New Roman" w:cs="Times New Roman"/>
+          <w:sz w:val="24"/>
+          <w:szCs w:val="32"/>
+        </w:rPr>
+        <w:t xml:space="preserve"> on ne peut donc pas conclure sur l’évolution de celle-ci. </w:t>
       </w:r>
     </w:p>
     <w:p>
@@ -3451,7 +3307,6 @@
         </w:rPr>
         <w:t xml:space="preserve"> noms </w:t>
       </w:r>
-      <w:proofErr w:type="spellStart"/>
       <w:r>
         <w:rPr>
           <w:rFonts w:ascii="Times New Roman" w:hAnsi="Times New Roman" w:cs="Times New Roman"/>
@@ -3461,7 +3316,6 @@
         </w:rPr>
         <w:t>lsolve.sci</w:t>
       </w:r>
-      <w:proofErr w:type="spellEnd"/>
       <w:r>
         <w:rPr>
           <w:rFonts w:ascii="Times New Roman" w:hAnsi="Times New Roman" w:cs="Times New Roman"/>
@@ -3469,9 +3323,8 @@
           <w:sz w:val="20"/>
           <w:szCs w:val="32"/>
         </w:rPr>
-        <w:t xml:space="preserve">, </w:t>
-      </w:r>
-      <w:proofErr w:type="spellStart"/>
+        <w:t>, usolve.sci</w:t>
+      </w:r>
       <w:r>
         <w:rPr>
           <w:rFonts w:ascii="Times New Roman" w:hAnsi="Times New Roman" w:cs="Times New Roman"/>
@@ -3479,29 +3332,8 @@
           <w:sz w:val="20"/>
           <w:szCs w:val="32"/>
         </w:rPr>
-        <w:t>usolve.sci</w:t>
-      </w:r>
-      <w:proofErr w:type="spellEnd"/>
-      <w:r>
-        <w:rPr>
-          <w:rFonts w:ascii="Times New Roman" w:hAnsi="Times New Roman" w:cs="Times New Roman"/>
-          <w:i/>
-          <w:sz w:val="20"/>
-          <w:szCs w:val="32"/>
-        </w:rPr>
-        <w:t xml:space="preserve"> et </w:t>
-      </w:r>
-      <w:proofErr w:type="spellStart"/>
-      <w:r>
-        <w:rPr>
-          <w:rFonts w:ascii="Times New Roman" w:hAnsi="Times New Roman" w:cs="Times New Roman"/>
-          <w:i/>
-          <w:sz w:val="20"/>
-          <w:szCs w:val="32"/>
-        </w:rPr>
-        <w:t>test_u_l_solve.sci</w:t>
-      </w:r>
-      <w:proofErr w:type="spellEnd"/>
+        <w:t xml:space="preserve"> et test_u_l_solve.sci</w:t>
+      </w:r>
       <w:r>
         <w:rPr>
           <w:rFonts w:ascii="Times New Roman" w:hAnsi="Times New Roman" w:cs="Times New Roman"/>
@@ -3626,62 +3458,7 @@
                       </wps:style>
                       <wps:txbx>
                         <w:txbxContent>
-                          <w:p>
-                            <w:r>
-                              <w:rPr>
-                                <w:noProof/>
-                                <w:lang w:val="es-ES_tradnl" w:eastAsia="es-ES_tradnl"/>
-                              </w:rPr>
-                              <w:drawing>
-                                <wp:inline distT="0" distB="0" distL="0" distR="0">
-                                  <wp:extent cx="6626860" cy="3487050"/>
-                                  <wp:effectExtent l="0" t="0" r="2540" b="0"/>
-                                  <wp:docPr id="9" name="Image 9" descr="C:\Users\ALEXIS\Desktop\CN-TP2-3-main\TP3-code\image\err_av_gausskij.png"/>
-                                  <wp:cNvGraphicFramePr>
-                                    <a:graphicFrameLocks xmlns:a="http://schemas.openxmlformats.org/drawingml/2006/main" noChangeAspect="1"/>
-                                  </wp:cNvGraphicFramePr>
-                                  <a:graphic xmlns:a="http://schemas.openxmlformats.org/drawingml/2006/main">
-                                    <a:graphicData uri="http://schemas.openxmlformats.org/drawingml/2006/picture">
-                                      <pic:pic xmlns:pic="http://schemas.openxmlformats.org/drawingml/2006/picture">
-                                        <pic:nvPicPr>
-                                          <pic:cNvPr id="0" name="Picture 3" descr="C:\Users\ALEXIS\Desktop\CN-TP2-3-main\TP3-code\image\err_av_gausskij.png"/>
-                                          <pic:cNvPicPr>
-                                            <a:picLocks noChangeAspect="1" noChangeArrowheads="1"/>
-                                          </pic:cNvPicPr>
-                                        </pic:nvPicPr>
-                                        <pic:blipFill>
-                                          <a:blip r:embed="rId14">
-                                            <a:extLst>
-                                              <a:ext uri="{28A0092B-C50C-407E-A947-70E740481C1C}">
-                                                <a14:useLocalDpi xmlns:a14="http://schemas.microsoft.com/office/drawing/2010/main" val="0"/>
-                                              </a:ext>
-                                            </a:extLst>
-                                          </a:blip>
-                                          <a:srcRect/>
-                                          <a:stretch>
-                                            <a:fillRect/>
-                                          </a:stretch>
-                                        </pic:blipFill>
-                                        <pic:spPr bwMode="auto">
-                                          <a:xfrm>
-                                            <a:off x="0" y="0"/>
-                                            <a:ext cx="6626860" cy="3487050"/>
-                                          </a:xfrm>
-                                          <a:prstGeom prst="rect">
-                                            <a:avLst/>
-                                          </a:prstGeom>
-                                          <a:noFill/>
-                                          <a:ln>
-                                            <a:noFill/>
-                                          </a:ln>
-                                        </pic:spPr>
-                                      </pic:pic>
-                                    </a:graphicData>
-                                  </a:graphic>
-                                </wp:inline>
-                              </w:drawing>
-                            </w:r>
-                          </w:p>
+                          <w:p/>
                         </w:txbxContent>
                       </wps:txbx>
                       <wps:bodyPr rot="0" spcFirstLastPara="0" vertOverflow="overflow" horzOverflow="overflow" vert="horz" wrap="square" lIns="91440" tIns="45720" rIns="91440" bIns="45720" numCol="1" spcCol="0" rtlCol="0" fromWordArt="0" anchor="t" anchorCtr="0" forceAA="0" compatLnSpc="1">
@@ -3698,65 +3475,14 @@
           </mc:Choice>
           <mc:Fallback>
             <w:pict>
+              <v:shapetype id="_x0000_t202" coordsize="21600,21600" o:spt="202" path="m,l,21600r21600,l21600,xe">
+                <v:stroke joinstyle="miter"/>
+                <v:path gradientshapeok="t" o:connecttype="rect"/>
+              </v:shapetype>
               <v:shape id="Zone de texte 1" o:spid="_x0000_s1030" type="#_x0000_t202" style="position:absolute;left:0;text-align:left;margin-left:-45.4pt;margin-top:61.75pt;width:536.7pt;height:281.6pt;z-index:251664384;visibility:visible;mso-wrap-style:square;mso-wrap-distance-left:9pt;mso-wrap-distance-top:0;mso-wrap-distance-right:9pt;mso-wrap-distance-bottom:0;mso-position-horizontal:absolute;mso-position-horizontal-relative:text;mso-position-vertical:absolute;mso-position-vertical-relative:text;v-text-anchor:top" o:gfxdata="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" filled="f" stroked="f" strokeweight=".5pt">
                 <v:textbox>
                   <w:txbxContent>
-                    <w:p>
-                      <w:r>
-                        <w:rPr>
-                          <w:noProof/>
-                          <w:lang w:val="es-ES_tradnl" w:eastAsia="es-ES_tradnl"/>
-                        </w:rPr>
-                        <w:drawing>
-                          <wp:inline distT="0" distB="0" distL="0" distR="0">
-                            <wp:extent cx="6626860" cy="3487050"/>
-                            <wp:effectExtent l="0" t="0" r="2540" b="0"/>
-                            <wp:docPr id="9" name="Image 9" descr="C:\Users\ALEXIS\Desktop\CN-TP2-3-main\TP3-code\image\err_av_gausskij.png"/>
-                            <wp:cNvGraphicFramePr>
-                              <a:graphicFrameLocks xmlns:a="http://schemas.openxmlformats.org/drawingml/2006/main" noChangeAspect="1"/>
-                            </wp:cNvGraphicFramePr>
-                            <a:graphic xmlns:a="http://schemas.openxmlformats.org/drawingml/2006/main">
-                              <a:graphicData uri="http://schemas.openxmlformats.org/drawingml/2006/picture">
-                                <pic:pic xmlns:pic="http://schemas.openxmlformats.org/drawingml/2006/picture">
-                                  <pic:nvPicPr>
-                                    <pic:cNvPr id="0" name="Picture 3" descr="C:\Users\ALEXIS\Desktop\CN-TP2-3-main\TP3-code\image\err_av_gausskij.png"/>
-                                    <pic:cNvPicPr>
-                                      <a:picLocks noChangeAspect="1" noChangeArrowheads="1"/>
-                                    </pic:cNvPicPr>
-                                  </pic:nvPicPr>
-                                  <pic:blipFill>
-                                    <a:blip r:embed="rId14">
-                                      <a:extLst>
-                                        <a:ext uri="{28A0092B-C50C-407E-A947-70E740481C1C}">
-                                          <a14:useLocalDpi xmlns:a14="http://schemas.microsoft.com/office/drawing/2010/main" val="0"/>
-                                        </a:ext>
-                                      </a:extLst>
-                                    </a:blip>
-                                    <a:srcRect/>
-                                    <a:stretch>
-                                      <a:fillRect/>
-                                    </a:stretch>
-                                  </pic:blipFill>
-                                  <pic:spPr bwMode="auto">
-                                    <a:xfrm>
-                                      <a:off x="0" y="0"/>
-                                      <a:ext cx="6626860" cy="3487050"/>
-                                    </a:xfrm>
-                                    <a:prstGeom prst="rect">
-                                      <a:avLst/>
-                                    </a:prstGeom>
-                                    <a:noFill/>
-                                    <a:ln>
-                                      <a:noFill/>
-                                    </a:ln>
-                                  </pic:spPr>
-                                </pic:pic>
-                              </a:graphicData>
-                            </a:graphic>
-                          </wp:inline>
-                        </w:drawing>
-                      </w:r>
-                    </w:p>
+                    <w:p/>
                   </w:txbxContent>
                 </v:textbox>
               </v:shape>
@@ -3770,25 +3496,7 @@
           <w:sz w:val="24"/>
           <w:szCs w:val="32"/>
         </w:rPr>
-        <w:t xml:space="preserve">Dans cet exercice nous avons codé l’algorithme de résolution d’un système linéaire par élimination de Gauss sans </w:t>
-      </w:r>
-      <w:proofErr w:type="spellStart"/>
-      <w:r>
-        <w:rPr>
-          <w:rFonts w:ascii="Times New Roman" w:eastAsiaTheme="minorEastAsia" w:hAnsi="Times New Roman" w:cs="Times New Roman"/>
-          <w:sz w:val="24"/>
-          <w:szCs w:val="32"/>
-        </w:rPr>
-        <w:t>pivotage</w:t>
-      </w:r>
-      <w:proofErr w:type="spellEnd"/>
-      <w:r>
-        <w:rPr>
-          <w:rFonts w:ascii="Times New Roman" w:eastAsiaTheme="minorEastAsia" w:hAnsi="Times New Roman" w:cs="Times New Roman"/>
-          <w:sz w:val="24"/>
-          <w:szCs w:val="32"/>
-        </w:rPr>
-        <w:t xml:space="preserve">. Nous avons </w:t>
+        <w:t xml:space="preserve">Dans cet exercice nous avons codé l’algorithme de résolution d’un système linéaire par élimination de Gauss sans pivotage. Nous avons </w:t>
       </w:r>
       <w:r>
         <w:rPr>
@@ -3820,25 +3528,7 @@
           <w:sz w:val="24"/>
           <w:szCs w:val="32"/>
         </w:rPr>
-        <w:t>« </w:t>
-      </w:r>
-      <w:proofErr w:type="spellStart"/>
-      <w:r>
-        <w:rPr>
-          <w:rFonts w:ascii="Times New Roman" w:eastAsiaTheme="minorEastAsia" w:hAnsi="Times New Roman" w:cs="Times New Roman"/>
-          <w:sz w:val="24"/>
-          <w:szCs w:val="32"/>
-        </w:rPr>
-        <w:t>kij</w:t>
-      </w:r>
-      <w:proofErr w:type="spellEnd"/>
-      <w:r>
-        <w:rPr>
-          <w:rFonts w:ascii="Times New Roman" w:eastAsiaTheme="minorEastAsia" w:hAnsi="Times New Roman" w:cs="Times New Roman"/>
-          <w:sz w:val="24"/>
-          <w:szCs w:val="32"/>
-        </w:rPr>
-        <w:t xml:space="preserve"> »</w:t>
+        <w:t>« kij »</w:t>
       </w:r>
       <w:r>
         <w:rPr>
@@ -3923,213 +3613,10 @@
           <w:szCs w:val="32"/>
           <w:lang w:val="es-ES_tradnl" w:eastAsia="es-ES_tradnl"/>
         </w:rPr>
-        <w:lastRenderedPageBreak/>
         <mc:AlternateContent>
           <mc:Choice Requires="wps">
             <w:drawing>
-              <wp:anchor distT="0" distB="0" distL="114300" distR="114300" simplePos="0" relativeHeight="251668480" behindDoc="0" locked="0" layoutInCell="1" allowOverlap="1" wp14:anchorId="472716BA" wp14:editId="419FAD72">
-                <wp:simplePos x="0" y="0"/>
-                <wp:positionH relativeFrom="column">
-                  <wp:posOffset>-572247</wp:posOffset>
-                </wp:positionH>
-                <wp:positionV relativeFrom="paragraph">
-                  <wp:posOffset>2925595</wp:posOffset>
-                </wp:positionV>
-                <wp:extent cx="6851277" cy="3738282"/>
-                <wp:effectExtent l="0" t="0" r="0" b="0"/>
-                <wp:wrapNone/>
-                <wp:docPr id="24" name="Zone de texte 24"/>
-                <wp:cNvGraphicFramePr/>
-                <a:graphic xmlns:a="http://schemas.openxmlformats.org/drawingml/2006/main">
-                  <a:graphicData uri="http://schemas.microsoft.com/office/word/2010/wordprocessingShape">
-                    <wps:wsp>
-                      <wps:cNvSpPr txBox="1"/>
-                      <wps:spPr>
-                        <a:xfrm>
-                          <a:off x="0" y="0"/>
-                          <a:ext cx="6851277" cy="3738282"/>
-                        </a:xfrm>
-                        <a:prstGeom prst="rect">
-                          <a:avLst/>
-                        </a:prstGeom>
-                        <a:noFill/>
-                        <a:ln w="6350">
-                          <a:noFill/>
-                        </a:ln>
-                        <a:effectLst/>
-                      </wps:spPr>
-                      <wps:style>
-                        <a:lnRef idx="0">
-                          <a:schemeClr val="accent1"/>
-                        </a:lnRef>
-                        <a:fillRef idx="0">
-                          <a:schemeClr val="accent1"/>
-                        </a:fillRef>
-                        <a:effectRef idx="0">
-                          <a:schemeClr val="accent1"/>
-                        </a:effectRef>
-                        <a:fontRef idx="minor">
-                          <a:schemeClr val="dk1"/>
-                        </a:fontRef>
-                      </wps:style>
-                      <wps:txbx>
-                        <w:txbxContent>
-                          <w:p>
-                            <w:r>
-                              <w:rPr>
-                                <w:noProof/>
-                                <w:lang w:val="es-ES_tradnl" w:eastAsia="es-ES_tradnl"/>
-                              </w:rPr>
-                              <w:drawing>
-                                <wp:inline distT="0" distB="0" distL="0" distR="0" wp14:anchorId="0CF06E92" wp14:editId="7ECE7CCD">
-                                  <wp:extent cx="6661785" cy="3505427"/>
-                                  <wp:effectExtent l="0" t="0" r="5715" b="0"/>
-                                  <wp:docPr id="31" name="Image 31" descr="C:\Users\ALEXIS\Desktop\CN-TP2-3-main\TP3-code\image\err_ar_gausskij.png"/>
-                                  <wp:cNvGraphicFramePr>
-                                    <a:graphicFrameLocks xmlns:a="http://schemas.openxmlformats.org/drawingml/2006/main" noChangeAspect="1"/>
-                                  </wp:cNvGraphicFramePr>
-                                  <a:graphic xmlns:a="http://schemas.openxmlformats.org/drawingml/2006/main">
-                                    <a:graphicData uri="http://schemas.openxmlformats.org/drawingml/2006/picture">
-                                      <pic:pic xmlns:pic="http://schemas.openxmlformats.org/drawingml/2006/picture">
-                                        <pic:nvPicPr>
-                                          <pic:cNvPr id="0" name="Picture 7" descr="C:\Users\ALEXIS\Desktop\CN-TP2-3-main\TP3-code\image\err_ar_gausskij.png"/>
-                                          <pic:cNvPicPr>
-                                            <a:picLocks noChangeAspect="1" noChangeArrowheads="1"/>
-                                          </pic:cNvPicPr>
-                                        </pic:nvPicPr>
-                                        <pic:blipFill>
-                                          <a:blip r:embed="rId15">
-                                            <a:extLst>
-                                              <a:ext uri="{28A0092B-C50C-407E-A947-70E740481C1C}">
-                                                <a14:useLocalDpi xmlns:a14="http://schemas.microsoft.com/office/drawing/2010/main" val="0"/>
-                                              </a:ext>
-                                            </a:extLst>
-                                          </a:blip>
-                                          <a:srcRect/>
-                                          <a:stretch>
-                                            <a:fillRect/>
-                                          </a:stretch>
-                                        </pic:blipFill>
-                                        <pic:spPr bwMode="auto">
-                                          <a:xfrm>
-                                            <a:off x="0" y="0"/>
-                                            <a:ext cx="6661785" cy="3505427"/>
-                                          </a:xfrm>
-                                          <a:prstGeom prst="rect">
-                                            <a:avLst/>
-                                          </a:prstGeom>
-                                          <a:noFill/>
-                                          <a:ln>
-                                            <a:noFill/>
-                                          </a:ln>
-                                        </pic:spPr>
-                                      </pic:pic>
-                                    </a:graphicData>
-                                  </a:graphic>
-                                </wp:inline>
-                              </w:drawing>
-                            </w:r>
-                          </w:p>
-                        </w:txbxContent>
-                      </wps:txbx>
-                      <wps:bodyPr rot="0" spcFirstLastPara="0" vertOverflow="overflow" horzOverflow="overflow" vert="horz" wrap="square" lIns="91440" tIns="45720" rIns="91440" bIns="45720" numCol="1" spcCol="0" rtlCol="0" fromWordArt="0" anchor="t" anchorCtr="0" forceAA="0" compatLnSpc="1">
-                        <a:prstTxWarp prst="textNoShape">
-                          <a:avLst/>
-                        </a:prstTxWarp>
-                        <a:noAutofit/>
-                      </wps:bodyPr>
-                    </wps:wsp>
-                  </a:graphicData>
-                </a:graphic>
-                <wp14:sizeRelH relativeFrom="margin">
-                  <wp14:pctWidth>0</wp14:pctWidth>
-                </wp14:sizeRelH>
-                <wp14:sizeRelV relativeFrom="margin">
-                  <wp14:pctHeight>0</wp14:pctHeight>
-                </wp14:sizeRelV>
-              </wp:anchor>
-            </w:drawing>
-          </mc:Choice>
-          <mc:Fallback>
-            <w:pict>
-              <v:shape id="Zone de texte 24" o:spid="_x0000_s1031" type="#_x0000_t202" style="position:absolute;margin-left:-45.05pt;margin-top:230.35pt;width:539.45pt;height:294.35pt;z-index:251668480;visibility:visible;mso-wrap-style:square;mso-width-percent:0;mso-height-percent:0;mso-wrap-distance-left:9pt;mso-wrap-distance-top:0;mso-wrap-distance-right:9pt;mso-wrap-distance-bottom:0;mso-position-horizontal:absolute;mso-position-horizontal-relative:text;mso-position-vertical:absolute;mso-position-vertical-relative:text;mso-width-percent:0;mso-height-percent:0;mso-width-relative:margin;mso-height-relative:margin;v-text-anchor:top" o:gfxdata="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" filled="f" stroked="f" strokeweight=".5pt">
-                <v:textbox>
-                  <w:txbxContent>
-                    <w:p>
-                      <w:r>
-                        <w:rPr>
-                          <w:noProof/>
-                          <w:lang w:val="es-ES_tradnl" w:eastAsia="es-ES_tradnl"/>
-                        </w:rPr>
-                        <w:drawing>
-                          <wp:inline distT="0" distB="0" distL="0" distR="0" wp14:anchorId="0CF06E92" wp14:editId="7ECE7CCD">
-                            <wp:extent cx="6661785" cy="3505427"/>
-                            <wp:effectExtent l="0" t="0" r="5715" b="0"/>
-                            <wp:docPr id="31" name="Image 31" descr="C:\Users\ALEXIS\Desktop\CN-TP2-3-main\TP3-code\image\err_ar_gausskij.png"/>
-                            <wp:cNvGraphicFramePr>
-                              <a:graphicFrameLocks xmlns:a="http://schemas.openxmlformats.org/drawingml/2006/main" noChangeAspect="1"/>
-                            </wp:cNvGraphicFramePr>
-                            <a:graphic xmlns:a="http://schemas.openxmlformats.org/drawingml/2006/main">
-                              <a:graphicData uri="http://schemas.openxmlformats.org/drawingml/2006/picture">
-                                <pic:pic xmlns:pic="http://schemas.openxmlformats.org/drawingml/2006/picture">
-                                  <pic:nvPicPr>
-                                    <pic:cNvPr id="0" name="Picture 7" descr="C:\Users\ALEXIS\Desktop\CN-TP2-3-main\TP3-code\image\err_ar_gausskij.png"/>
-                                    <pic:cNvPicPr>
-                                      <a:picLocks noChangeAspect="1" noChangeArrowheads="1"/>
-                                    </pic:cNvPicPr>
-                                  </pic:nvPicPr>
-                                  <pic:blipFill>
-                                    <a:blip r:embed="rId15">
-                                      <a:extLst>
-                                        <a:ext uri="{28A0092B-C50C-407E-A947-70E740481C1C}">
-                                          <a14:useLocalDpi xmlns:a14="http://schemas.microsoft.com/office/drawing/2010/main" val="0"/>
-                                        </a:ext>
-                                      </a:extLst>
-                                    </a:blip>
-                                    <a:srcRect/>
-                                    <a:stretch>
-                                      <a:fillRect/>
-                                    </a:stretch>
-                                  </pic:blipFill>
-                                  <pic:spPr bwMode="auto">
-                                    <a:xfrm>
-                                      <a:off x="0" y="0"/>
-                                      <a:ext cx="6661785" cy="3505427"/>
-                                    </a:xfrm>
-                                    <a:prstGeom prst="rect">
-                                      <a:avLst/>
-                                    </a:prstGeom>
-                                    <a:noFill/>
-                                    <a:ln>
-                                      <a:noFill/>
-                                    </a:ln>
-                                  </pic:spPr>
-                                </pic:pic>
-                              </a:graphicData>
-                            </a:graphic>
-                          </wp:inline>
-                        </w:drawing>
-                      </w:r>
-                    </w:p>
-                  </w:txbxContent>
-                </v:textbox>
-              </v:shape>
-            </w:pict>
-          </mc:Fallback>
-        </mc:AlternateContent>
-      </w:r>
-      <w:r>
-        <w:rPr>
-          <w:rFonts w:ascii="Times New Roman" w:eastAsiaTheme="minorEastAsia" w:hAnsi="Times New Roman" w:cs="Times New Roman"/>
-          <w:noProof/>
-          <w:sz w:val="24"/>
-          <w:szCs w:val="32"/>
-          <w:lang w:val="es-ES_tradnl" w:eastAsia="es-ES_tradnl"/>
-        </w:rPr>
-        <mc:AlternateContent>
-          <mc:Choice Requires="wps">
-            <w:drawing>
-              <wp:anchor distT="0" distB="0" distL="114300" distR="114300" simplePos="0" relativeHeight="251666432" behindDoc="0" locked="0" layoutInCell="1" allowOverlap="1" wp14:anchorId="2B76CF50" wp14:editId="07FBF706">
+              <wp:anchor distT="0" distB="0" distL="114300" distR="114300" simplePos="0" relativeHeight="251666432" behindDoc="0" locked="0" layoutInCell="1" allowOverlap="1" wp14:anchorId="093242CE" wp14:editId="683994B4">
                 <wp:simplePos x="0" y="0"/>
                 <wp:positionH relativeFrom="column">
                   <wp:posOffset>-571874</wp:posOffset>
@@ -4183,7 +3670,7 @@
                                 <w:lang w:val="es-ES_tradnl" w:eastAsia="es-ES_tradnl"/>
                               </w:rPr>
                               <w:drawing>
-                                <wp:inline distT="0" distB="0" distL="0" distR="0" wp14:anchorId="36C1BC3D" wp14:editId="415F4FEB">
+                                <wp:inline distT="0" distB="0" distL="0" distR="0" wp14:anchorId="40D61D58" wp14:editId="71309401">
                                   <wp:extent cx="6772089" cy="3563470"/>
                                   <wp:effectExtent l="0" t="0" r="0" b="0"/>
                                   <wp:docPr id="32" name="Image 32" descr="C:\Users\ALEXIS\Desktop\CN-TP2-3-main\TP3-code\image\cond_gausskij.png"/>
@@ -4200,7 +3687,7 @@
                                           </pic:cNvPicPr>
                                         </pic:nvPicPr>
                                         <pic:blipFill>
-                                          <a:blip r:embed="rId16">
+                                          <a:blip r:embed="rId21">
                                             <a:extLst>
                                               <a:ext uri="{28A0092B-C50C-407E-A947-70E740481C1C}">
                                                 <a14:useLocalDpi xmlns:a14="http://schemas.microsoft.com/office/drawing/2010/main" val="0"/>
@@ -4254,7 +3741,7 @@
           </mc:Choice>
           <mc:Fallback>
             <w:pict>
-              <v:shape id="Zone de texte 4" o:spid="_x0000_s1032" type="#_x0000_t202" style="position:absolute;margin-left:-45.05pt;margin-top:-54.4pt;width:539.45pt;height:294.35pt;z-index:251666432;visibility:visible;mso-wrap-style:square;mso-width-percent:0;mso-height-percent:0;mso-wrap-distance-left:9pt;mso-wrap-distance-top:0;mso-wrap-distance-right:9pt;mso-wrap-distance-bottom:0;mso-position-horizontal:absolute;mso-position-horizontal-relative:text;mso-position-vertical:absolute;mso-position-vertical-relative:text;mso-width-percent:0;mso-height-percent:0;mso-width-relative:margin;mso-height-relative:margin;v-text-anchor:top" o:gfxdata="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" filled="f" stroked="f" strokeweight=".5pt">
+              <v:shape id="Zone de texte 4" o:spid="_x0000_s1031" type="#_x0000_t202" style="position:absolute;margin-left:-45.05pt;margin-top:-54.4pt;width:539.45pt;height:294.35pt;z-index:251666432;visibility:visible;mso-wrap-style:square;mso-width-percent:0;mso-height-percent:0;mso-wrap-distance-left:9pt;mso-wrap-distance-top:0;mso-wrap-distance-right:9pt;mso-wrap-distance-bottom:0;mso-position-horizontal:absolute;mso-position-horizontal-relative:text;mso-position-vertical:absolute;mso-position-vertical-relative:text;mso-width-percent:0;mso-height-percent:0;mso-width-relative:margin;mso-height-relative:margin;v-text-anchor:top" o:gfxdata="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" filled="f" stroked="f" strokeweight=".5pt">
                 <v:textbox>
                   <w:txbxContent>
                     <w:p>
@@ -4264,7 +3751,7 @@
                           <w:lang w:val="es-ES_tradnl" w:eastAsia="es-ES_tradnl"/>
                         </w:rPr>
                         <w:drawing>
-                          <wp:inline distT="0" distB="0" distL="0" distR="0" wp14:anchorId="36C1BC3D" wp14:editId="415F4FEB">
+                          <wp:inline distT="0" distB="0" distL="0" distR="0" wp14:anchorId="40D61D58" wp14:editId="71309401">
                             <wp:extent cx="6772089" cy="3563470"/>
                             <wp:effectExtent l="0" t="0" r="0" b="0"/>
                             <wp:docPr id="32" name="Image 32" descr="C:\Users\ALEXIS\Desktop\CN-TP2-3-main\TP3-code\image\cond_gausskij.png"/>
@@ -4281,7 +3768,7 @@
                                     </pic:cNvPicPr>
                                   </pic:nvPicPr>
                                   <pic:blipFill>
-                                    <a:blip r:embed="rId16">
+                                    <a:blip r:embed="rId21">
                                       <a:extLst>
                                         <a:ext uri="{28A0092B-C50C-407E-A947-70E740481C1C}">
                                           <a14:useLocalDpi xmlns:a14="http://schemas.microsoft.com/office/drawing/2010/main" val="0"/>
@@ -4329,299 +3816,719 @@
           <w:szCs w:val="32"/>
         </w:rPr>
       </w:pPr>
-    </w:p>
-    <w:p>
-      <w:pPr>
-        <w:rPr>
-          <w:rFonts w:ascii="Times New Roman" w:eastAsiaTheme="minorEastAsia" w:hAnsi="Times New Roman" w:cs="Times New Roman"/>
-          <w:sz w:val="24"/>
-          <w:szCs w:val="32"/>
-        </w:rPr>
-      </w:pPr>
-    </w:p>
-    <w:p>
-      <w:pPr>
-        <w:rPr>
-          <w:rFonts w:ascii="Times New Roman" w:eastAsiaTheme="minorEastAsia" w:hAnsi="Times New Roman" w:cs="Times New Roman"/>
-          <w:sz w:val="24"/>
-          <w:szCs w:val="32"/>
-        </w:rPr>
-      </w:pPr>
-    </w:p>
-    <w:p>
-      <w:pPr>
-        <w:rPr>
-          <w:rFonts w:ascii="Times New Roman" w:eastAsiaTheme="minorEastAsia" w:hAnsi="Times New Roman" w:cs="Times New Roman"/>
-          <w:sz w:val="24"/>
-          <w:szCs w:val="32"/>
-        </w:rPr>
-      </w:pPr>
-    </w:p>
-    <w:p>
-      <w:pPr>
-        <w:rPr>
-          <w:rFonts w:ascii="Times New Roman" w:eastAsiaTheme="minorEastAsia" w:hAnsi="Times New Roman" w:cs="Times New Roman"/>
-          <w:sz w:val="24"/>
-          <w:szCs w:val="32"/>
-        </w:rPr>
-      </w:pPr>
-    </w:p>
-    <w:p>
-      <w:pPr>
-        <w:rPr>
-          <w:rFonts w:ascii="Times New Roman" w:eastAsiaTheme="minorEastAsia" w:hAnsi="Times New Roman" w:cs="Times New Roman"/>
-          <w:sz w:val="24"/>
-          <w:szCs w:val="32"/>
-        </w:rPr>
-      </w:pPr>
-    </w:p>
-    <w:p>
-      <w:pPr>
-        <w:rPr>
-          <w:rFonts w:ascii="Times New Roman" w:eastAsiaTheme="minorEastAsia" w:hAnsi="Times New Roman" w:cs="Times New Roman"/>
-          <w:sz w:val="24"/>
-          <w:szCs w:val="32"/>
-        </w:rPr>
-      </w:pPr>
-    </w:p>
-    <w:p>
-      <w:pPr>
-        <w:rPr>
-          <w:rFonts w:ascii="Times New Roman" w:eastAsiaTheme="minorEastAsia" w:hAnsi="Times New Roman" w:cs="Times New Roman"/>
-          <w:sz w:val="24"/>
-          <w:szCs w:val="32"/>
-        </w:rPr>
-      </w:pPr>
-    </w:p>
-    <w:p>
-      <w:pPr>
-        <w:rPr>
-          <w:rFonts w:ascii="Times New Roman" w:eastAsiaTheme="minorEastAsia" w:hAnsi="Times New Roman" w:cs="Times New Roman"/>
-          <w:sz w:val="24"/>
-          <w:szCs w:val="32"/>
-        </w:rPr>
-      </w:pPr>
-    </w:p>
-    <w:p>
-      <w:pPr>
-        <w:rPr>
-          <w:rFonts w:ascii="Times New Roman" w:eastAsiaTheme="minorEastAsia" w:hAnsi="Times New Roman" w:cs="Times New Roman"/>
-          <w:sz w:val="24"/>
-          <w:szCs w:val="32"/>
-        </w:rPr>
-      </w:pPr>
-    </w:p>
-    <w:p>
-      <w:pPr>
-        <w:rPr>
-          <w:rFonts w:ascii="Times New Roman" w:eastAsiaTheme="minorEastAsia" w:hAnsi="Times New Roman" w:cs="Times New Roman"/>
-          <w:sz w:val="24"/>
-          <w:szCs w:val="32"/>
-        </w:rPr>
-      </w:pPr>
-    </w:p>
-    <w:p>
-      <w:pPr>
-        <w:rPr>
-          <w:rFonts w:ascii="Times New Roman" w:eastAsiaTheme="minorEastAsia" w:hAnsi="Times New Roman" w:cs="Times New Roman"/>
-          <w:sz w:val="24"/>
-          <w:szCs w:val="32"/>
-        </w:rPr>
-      </w:pPr>
-    </w:p>
-    <w:p>
-      <w:pPr>
-        <w:rPr>
-          <w:rFonts w:ascii="Times New Roman" w:eastAsiaTheme="minorEastAsia" w:hAnsi="Times New Roman" w:cs="Times New Roman"/>
-          <w:sz w:val="24"/>
-          <w:szCs w:val="32"/>
-        </w:rPr>
-      </w:pPr>
-    </w:p>
-    <w:p>
-      <w:pPr>
-        <w:rPr>
-          <w:rFonts w:ascii="Times New Roman" w:eastAsiaTheme="minorEastAsia" w:hAnsi="Times New Roman" w:cs="Times New Roman"/>
-          <w:sz w:val="24"/>
-          <w:szCs w:val="32"/>
-        </w:rPr>
-      </w:pPr>
-    </w:p>
-    <w:p>
-      <w:pPr>
-        <w:rPr>
-          <w:rFonts w:ascii="Times New Roman" w:eastAsiaTheme="minorEastAsia" w:hAnsi="Times New Roman" w:cs="Times New Roman"/>
-          <w:sz w:val="24"/>
-          <w:szCs w:val="32"/>
-        </w:rPr>
-      </w:pPr>
-    </w:p>
-    <w:p>
-      <w:pPr>
-        <w:rPr>
-          <w:rFonts w:ascii="Times New Roman" w:eastAsiaTheme="minorEastAsia" w:hAnsi="Times New Roman" w:cs="Times New Roman"/>
-          <w:sz w:val="24"/>
-          <w:szCs w:val="32"/>
-        </w:rPr>
-      </w:pPr>
-    </w:p>
-    <w:p>
-      <w:pPr>
-        <w:rPr>
-          <w:rFonts w:ascii="Times New Roman" w:eastAsiaTheme="minorEastAsia" w:hAnsi="Times New Roman" w:cs="Times New Roman"/>
-          <w:sz w:val="24"/>
-          <w:szCs w:val="32"/>
-        </w:rPr>
-      </w:pPr>
-    </w:p>
-    <w:p>
-      <w:pPr>
-        <w:rPr>
-          <w:rFonts w:ascii="Times New Roman" w:eastAsiaTheme="minorEastAsia" w:hAnsi="Times New Roman" w:cs="Times New Roman"/>
-          <w:sz w:val="24"/>
-          <w:szCs w:val="32"/>
-        </w:rPr>
-      </w:pPr>
-    </w:p>
-    <w:p>
-      <w:pPr>
-        <w:rPr>
-          <w:rFonts w:ascii="Times New Roman" w:eastAsiaTheme="minorEastAsia" w:hAnsi="Times New Roman" w:cs="Times New Roman"/>
-          <w:sz w:val="24"/>
-          <w:szCs w:val="32"/>
-        </w:rPr>
-      </w:pPr>
-    </w:p>
-    <w:p>
-      <w:pPr>
-        <w:rPr>
-          <w:rFonts w:ascii="Times New Roman" w:eastAsiaTheme="minorEastAsia" w:hAnsi="Times New Roman" w:cs="Times New Roman"/>
-          <w:sz w:val="24"/>
-          <w:szCs w:val="32"/>
-        </w:rPr>
-      </w:pPr>
-    </w:p>
-    <w:p>
-      <w:pPr>
-        <w:rPr>
-          <w:rFonts w:ascii="Times New Roman" w:eastAsiaTheme="minorEastAsia" w:hAnsi="Times New Roman" w:cs="Times New Roman"/>
-          <w:sz w:val="24"/>
-          <w:szCs w:val="32"/>
-        </w:rPr>
-      </w:pPr>
-    </w:p>
-    <w:p>
-      <w:pPr>
-        <w:rPr>
-          <w:rFonts w:ascii="Times New Roman" w:eastAsiaTheme="minorEastAsia" w:hAnsi="Times New Roman" w:cs="Times New Roman"/>
-          <w:sz w:val="24"/>
-          <w:szCs w:val="32"/>
-        </w:rPr>
-      </w:pPr>
-    </w:p>
-    <w:p>
-      <w:pPr>
-        <w:rPr>
-          <w:rFonts w:ascii="Times New Roman" w:eastAsiaTheme="minorEastAsia" w:hAnsi="Times New Roman" w:cs="Times New Roman"/>
-          <w:sz w:val="24"/>
-          <w:szCs w:val="32"/>
-        </w:rPr>
-      </w:pPr>
-    </w:p>
-    <w:p>
-      <w:pPr>
-        <w:rPr>
-          <w:rFonts w:ascii="Times New Roman" w:eastAsiaTheme="minorEastAsia" w:hAnsi="Times New Roman" w:cs="Times New Roman"/>
-          <w:sz w:val="24"/>
-          <w:szCs w:val="32"/>
-        </w:rPr>
-      </w:pPr>
-    </w:p>
-    <w:p>
-      <w:pPr>
-        <w:rPr>
-          <w:rFonts w:ascii="Times New Roman" w:eastAsiaTheme="minorEastAsia" w:hAnsi="Times New Roman" w:cs="Times New Roman"/>
-          <w:sz w:val="24"/>
-          <w:szCs w:val="32"/>
-        </w:rPr>
-      </w:pPr>
-    </w:p>
-    <w:p>
-      <w:pPr>
-        <w:rPr>
-          <w:rFonts w:ascii="Times New Roman" w:eastAsiaTheme="minorEastAsia" w:hAnsi="Times New Roman" w:cs="Times New Roman"/>
-          <w:sz w:val="24"/>
-          <w:szCs w:val="32"/>
-        </w:rPr>
-      </w:pPr>
-    </w:p>
-    <w:p>
-      <w:pPr>
-        <w:rPr>
-          <w:rFonts w:ascii="Times New Roman" w:eastAsiaTheme="minorEastAsia" w:hAnsi="Times New Roman" w:cs="Times New Roman"/>
-          <w:sz w:val="24"/>
-          <w:szCs w:val="32"/>
-        </w:rPr>
-      </w:pPr>
-    </w:p>
-    <w:p>
-      <w:pPr>
-        <w:rPr>
-          <w:rFonts w:ascii="Times New Roman" w:eastAsiaTheme="minorEastAsia" w:hAnsi="Times New Roman" w:cs="Times New Roman"/>
-          <w:sz w:val="24"/>
-          <w:szCs w:val="32"/>
-        </w:rPr>
-      </w:pPr>
-    </w:p>
-    <w:p>
-      <w:pPr>
-        <w:rPr>
-          <w:rFonts w:ascii="Times New Roman" w:eastAsiaTheme="minorEastAsia" w:hAnsi="Times New Roman" w:cs="Times New Roman"/>
-          <w:sz w:val="24"/>
-          <w:szCs w:val="32"/>
-        </w:rPr>
-      </w:pPr>
-    </w:p>
-    <w:p>
-      <w:pPr>
-        <w:rPr>
-          <w:rFonts w:ascii="Times New Roman" w:eastAsiaTheme="minorEastAsia" w:hAnsi="Times New Roman" w:cs="Times New Roman"/>
-          <w:sz w:val="24"/>
-          <w:szCs w:val="32"/>
-        </w:rPr>
-      </w:pPr>
-    </w:p>
-    <w:p>
-      <w:pPr>
-        <w:rPr>
-          <w:rFonts w:ascii="Times New Roman" w:eastAsiaTheme="minorEastAsia" w:hAnsi="Times New Roman" w:cs="Times New Roman"/>
-          <w:sz w:val="24"/>
-          <w:szCs w:val="32"/>
-        </w:rPr>
-      </w:pPr>
-    </w:p>
-    <w:p>
-      <w:pPr>
-        <w:rPr>
-          <w:rFonts w:ascii="Times New Roman" w:eastAsiaTheme="minorEastAsia" w:hAnsi="Times New Roman" w:cs="Times New Roman"/>
-          <w:sz w:val="24"/>
-          <w:szCs w:val="32"/>
-        </w:rPr>
-      </w:pPr>
-    </w:p>
-    <w:p>
-      <w:pPr>
-        <w:rPr>
-          <w:rFonts w:ascii="Times New Roman" w:eastAsiaTheme="minorEastAsia" w:hAnsi="Times New Roman" w:cs="Times New Roman"/>
-          <w:sz w:val="24"/>
-          <w:szCs w:val="32"/>
-        </w:rPr>
-      </w:pPr>
+      <w:r>
+        <w:rPr>
+          <w:noProof/>
+          <w:lang w:val="es-ES_tradnl" w:eastAsia="es-ES_tradnl"/>
+        </w:rPr>
+        <w:lastRenderedPageBreak/>
+        <w:drawing>
+          <wp:inline distT="0" distB="0" distL="0" distR="0" wp14:anchorId="37A5D8C5" wp14:editId="7079E185">
+            <wp:extent cx="6172200" cy="3247809"/>
+            <wp:effectExtent l="0" t="0" r="0" b="0"/>
+            <wp:docPr id="9" name="Image 9" descr="C:\Users\ALEXIS\Desktop\CN-TP2-3-main\TP3-code\image\err_av_gausskij.png"/>
+            <wp:cNvGraphicFramePr>
+              <a:graphicFrameLocks xmlns:a="http://schemas.openxmlformats.org/drawingml/2006/main" noChangeAspect="1"/>
+            </wp:cNvGraphicFramePr>
+            <a:graphic xmlns:a="http://schemas.openxmlformats.org/drawingml/2006/main">
+              <a:graphicData uri="http://schemas.openxmlformats.org/drawingml/2006/picture">
+                <pic:pic xmlns:pic="http://schemas.openxmlformats.org/drawingml/2006/picture">
+                  <pic:nvPicPr>
+                    <pic:cNvPr id="0" name="Picture 3" descr="C:\Users\ALEXIS\Desktop\CN-TP2-3-main\TP3-code\image\err_av_gausskij.png"/>
+                    <pic:cNvPicPr>
+                      <a:picLocks noChangeAspect="1" noChangeArrowheads="1"/>
+                    </pic:cNvPicPr>
+                  </pic:nvPicPr>
+                  <pic:blipFill>
+                    <a:blip r:embed="rId22" cstate="print">
+                      <a:extLst>
+                        <a:ext uri="{28A0092B-C50C-407E-A947-70E740481C1C}">
+                          <a14:useLocalDpi xmlns:a14="http://schemas.microsoft.com/office/drawing/2010/main" val="0"/>
+                        </a:ext>
+                      </a:extLst>
+                    </a:blip>
+                    <a:srcRect/>
+                    <a:stretch>
+                      <a:fillRect/>
+                    </a:stretch>
+                  </pic:blipFill>
+                  <pic:spPr bwMode="auto">
+                    <a:xfrm>
+                      <a:off x="0" y="0"/>
+                      <a:ext cx="6169835" cy="3246565"/>
+                    </a:xfrm>
+                    <a:prstGeom prst="rect">
+                      <a:avLst/>
+                    </a:prstGeom>
+                    <a:noFill/>
+                    <a:ln>
+                      <a:noFill/>
+                    </a:ln>
+                  </pic:spPr>
+                </pic:pic>
+              </a:graphicData>
+            </a:graphic>
+          </wp:inline>
+        </w:drawing>
+      </w:r>
+    </w:p>
+    <w:p>
+      <w:pPr>
+        <w:rPr>
+          <w:rFonts w:ascii="Times New Roman" w:eastAsiaTheme="minorEastAsia" w:hAnsi="Times New Roman" w:cs="Times New Roman"/>
+          <w:sz w:val="24"/>
+          <w:szCs w:val="32"/>
+        </w:rPr>
+      </w:pPr>
+      <w:r>
+        <w:rPr>
+          <w:noProof/>
+          <w:lang w:val="es-ES_tradnl" w:eastAsia="es-ES_tradnl"/>
+        </w:rPr>
+        <w:drawing>
+          <wp:inline distT="0" distB="0" distL="0" distR="0" wp14:anchorId="688AE7D3" wp14:editId="33EC710E">
+            <wp:extent cx="6044163" cy="3180229"/>
+            <wp:effectExtent l="0" t="0" r="0" b="1270"/>
+            <wp:docPr id="31" name="Image 31" descr="C:\Users\ALEXIS\Desktop\CN-TP2-3-main\TP3-code\image\err_ar_gausskij.png"/>
+            <wp:cNvGraphicFramePr>
+              <a:graphicFrameLocks xmlns:a="http://schemas.openxmlformats.org/drawingml/2006/main" noChangeAspect="1"/>
+            </wp:cNvGraphicFramePr>
+            <a:graphic xmlns:a="http://schemas.openxmlformats.org/drawingml/2006/main">
+              <a:graphicData uri="http://schemas.openxmlformats.org/drawingml/2006/picture">
+                <pic:pic xmlns:pic="http://schemas.openxmlformats.org/drawingml/2006/picture">
+                  <pic:nvPicPr>
+                    <pic:cNvPr id="0" name="Picture 7" descr="C:\Users\ALEXIS\Desktop\CN-TP2-3-main\TP3-code\image\err_ar_gausskij.png"/>
+                    <pic:cNvPicPr>
+                      <a:picLocks noChangeAspect="1" noChangeArrowheads="1"/>
+                    </pic:cNvPicPr>
+                  </pic:nvPicPr>
+                  <pic:blipFill>
+                    <a:blip r:embed="rId23" cstate="print">
+                      <a:extLst>
+                        <a:ext uri="{28A0092B-C50C-407E-A947-70E740481C1C}">
+                          <a14:useLocalDpi xmlns:a14="http://schemas.microsoft.com/office/drawing/2010/main" val="0"/>
+                        </a:ext>
+                      </a:extLst>
+                    </a:blip>
+                    <a:srcRect/>
+                    <a:stretch>
+                      <a:fillRect/>
+                    </a:stretch>
+                  </pic:blipFill>
+                  <pic:spPr bwMode="auto">
+                    <a:xfrm>
+                      <a:off x="0" y="0"/>
+                      <a:ext cx="6042752" cy="3179487"/>
+                    </a:xfrm>
+                    <a:prstGeom prst="rect">
+                      <a:avLst/>
+                    </a:prstGeom>
+                    <a:noFill/>
+                    <a:ln>
+                      <a:noFill/>
+                    </a:ln>
+                  </pic:spPr>
+                </pic:pic>
+              </a:graphicData>
+            </a:graphic>
+          </wp:inline>
+        </w:drawing>
+      </w:r>
+    </w:p>
+    <w:p>
+      <w:pPr>
+        <w:rPr>
+          <w:rFonts w:ascii="Times New Roman" w:eastAsiaTheme="minorEastAsia" w:hAnsi="Times New Roman" w:cs="Times New Roman"/>
+          <w:sz w:val="24"/>
+          <w:szCs w:val="32"/>
+        </w:rPr>
+      </w:pPr>
+    </w:p>
+    <w:p>
+      <w:pPr>
+        <w:rPr>
+          <w:rFonts w:ascii="Times New Roman" w:eastAsiaTheme="minorEastAsia" w:hAnsi="Times New Roman" w:cs="Times New Roman"/>
+          <w:sz w:val="24"/>
+          <w:szCs w:val="32"/>
+        </w:rPr>
+      </w:pPr>
+      <w:r>
+        <w:rPr>
+          <w:rFonts w:ascii="Times New Roman" w:eastAsiaTheme="minorEastAsia" w:hAnsi="Times New Roman" w:cs="Times New Roman"/>
+          <w:sz w:val="24"/>
+          <w:szCs w:val="32"/>
+        </w:rPr>
+        <w:t>On remarque ici que plus la taille de la matrice augmente, plus l’erreur augmente. On essaie cet algorithme seulement sur de petite car la complexité de notre algorithme</w:t>
+      </w:r>
+      <w:r>
+        <w:rPr>
+          <w:rFonts w:ascii="Times New Roman" w:eastAsiaTheme="minorEastAsia" w:hAnsi="Times New Roman" w:cs="Times New Roman"/>
+          <w:sz w:val="24"/>
+          <w:szCs w:val="32"/>
+        </w:rPr>
+        <w:t xml:space="preserve"> est en O(</w:t>
+      </w:r>
+      <w:r>
+        <w:rPr>
+          <w:rFonts w:ascii="Times New Roman" w:eastAsiaTheme="minorEastAsia" w:hAnsi="Times New Roman" w:cs="Times New Roman"/>
+          <w:sz w:val="24"/>
+          <w:szCs w:val="32"/>
+        </w:rPr>
+        <w:t>2/3 n</w:t>
+      </w:r>
+      <w:r>
+        <w:rPr>
+          <w:rFonts w:ascii="Times New Roman" w:eastAsiaTheme="minorEastAsia" w:hAnsi="Times New Roman" w:cs="Times New Roman"/>
+          <w:sz w:val="24"/>
+          <w:szCs w:val="32"/>
+          <w:vertAlign w:val="superscript"/>
+        </w:rPr>
+        <w:t>3</w:t>
+      </w:r>
+      <w:r>
+        <w:rPr>
+          <w:rFonts w:ascii="Times New Roman" w:eastAsiaTheme="minorEastAsia" w:hAnsi="Times New Roman" w:cs="Times New Roman"/>
+          <w:sz w:val="24"/>
+          <w:szCs w:val="32"/>
+        </w:rPr>
+        <w:t>)</w:t>
+      </w:r>
+      <w:r>
+        <w:rPr>
+          <w:rFonts w:ascii="Times New Roman" w:eastAsiaTheme="minorEastAsia" w:hAnsi="Times New Roman" w:cs="Times New Roman"/>
+          <w:sz w:val="24"/>
+          <w:szCs w:val="32"/>
+        </w:rPr>
+        <w:t xml:space="preserve"> pour la triangularisation de la matrice et O(1/2 n²) pour la résolution du système triangulaire. Ce qui nous fait donc une complexité de O(2/3 * n</w:t>
+      </w:r>
+      <w:r>
+        <w:rPr>
+          <w:rFonts w:ascii="Times New Roman" w:eastAsiaTheme="minorEastAsia" w:hAnsi="Times New Roman" w:cs="Times New Roman"/>
+          <w:sz w:val="24"/>
+          <w:szCs w:val="32"/>
+          <w:vertAlign w:val="superscript"/>
+        </w:rPr>
+        <w:t>3</w:t>
+      </w:r>
+      <w:r>
+        <w:rPr>
+          <w:rFonts w:ascii="Times New Roman" w:eastAsiaTheme="minorEastAsia" w:hAnsi="Times New Roman" w:cs="Times New Roman"/>
+          <w:sz w:val="24"/>
+          <w:szCs w:val="32"/>
+        </w:rPr>
+        <w:t xml:space="preserve"> + 1/2</w:t>
+      </w:r>
+      <w:r>
+        <w:rPr>
+          <w:rFonts w:ascii="Times New Roman" w:eastAsiaTheme="minorEastAsia" w:hAnsi="Times New Roman" w:cs="Times New Roman"/>
+          <w:sz w:val="24"/>
+          <w:szCs w:val="32"/>
+        </w:rPr>
+        <w:t xml:space="preserve"> * n²)</w:t>
+      </w:r>
+      <w:r>
+        <w:rPr>
+          <w:rFonts w:ascii="Times New Roman" w:eastAsiaTheme="minorEastAsia" w:hAnsi="Times New Roman" w:cs="Times New Roman"/>
+          <w:sz w:val="24"/>
+          <w:szCs w:val="32"/>
+        </w:rPr>
+        <w:t xml:space="preserve">. </w:t>
+      </w:r>
+      <w:r>
+        <w:rPr>
+          <w:rFonts w:ascii="Times New Roman" w:eastAsiaTheme="minorEastAsia" w:hAnsi="Times New Roman" w:cs="Times New Roman"/>
+          <w:sz w:val="24"/>
+          <w:szCs w:val="32"/>
+        </w:rPr>
+        <w:t>La complexité est donc trop grande pour que cet algorithme s’exécute dans des temps raisonnables. Le temps d’exécution évolue de manière cubique lorsque l’on augmente linéairement la taille de la matrice.</w:t>
+      </w:r>
+    </w:p>
+    <w:p>
+      <w:pPr>
+        <w:jc w:val="both"/>
+        <w:rPr>
+          <w:rFonts w:ascii="Times New Roman" w:hAnsi="Times New Roman" w:cs="Times New Roman"/>
+          <w:i/>
+          <w:sz w:val="20"/>
+          <w:szCs w:val="32"/>
+        </w:rPr>
+      </w:pPr>
+      <w:r>
+        <w:rPr>
+          <w:rFonts w:ascii="Times New Roman" w:hAnsi="Times New Roman" w:cs="Times New Roman"/>
+          <w:i/>
+          <w:sz w:val="20"/>
+          <w:szCs w:val="32"/>
+        </w:rPr>
+        <w:t>Le</w:t>
+      </w:r>
+      <w:r>
+        <w:rPr>
+          <w:rFonts w:ascii="Times New Roman" w:hAnsi="Times New Roman" w:cs="Times New Roman"/>
+          <w:i/>
+          <w:sz w:val="20"/>
+          <w:szCs w:val="32"/>
+        </w:rPr>
+        <w:t>s</w:t>
+      </w:r>
+      <w:r>
+        <w:rPr>
+          <w:rFonts w:ascii="Times New Roman" w:hAnsi="Times New Roman" w:cs="Times New Roman"/>
+          <w:i/>
+          <w:sz w:val="20"/>
+          <w:szCs w:val="32"/>
+        </w:rPr>
+        <w:t xml:space="preserve"> code</w:t>
+      </w:r>
+      <w:r>
+        <w:rPr>
+          <w:rFonts w:ascii="Times New Roman" w:hAnsi="Times New Roman" w:cs="Times New Roman"/>
+          <w:i/>
+          <w:sz w:val="20"/>
+          <w:szCs w:val="32"/>
+        </w:rPr>
+        <w:t>s</w:t>
+      </w:r>
+      <w:r>
+        <w:rPr>
+          <w:rFonts w:ascii="Times New Roman" w:hAnsi="Times New Roman" w:cs="Times New Roman"/>
+          <w:i/>
+          <w:sz w:val="20"/>
+          <w:szCs w:val="32"/>
+        </w:rPr>
+        <w:t xml:space="preserve"> source de cet exercice se trouvent dans le dossier TP</w:t>
+      </w:r>
+      <w:r>
+        <w:rPr>
+          <w:rFonts w:ascii="Times New Roman" w:hAnsi="Times New Roman" w:cs="Times New Roman"/>
+          <w:i/>
+          <w:sz w:val="20"/>
+          <w:szCs w:val="32"/>
+        </w:rPr>
+        <w:t>3</w:t>
+      </w:r>
+      <w:r>
+        <w:rPr>
+          <w:rFonts w:ascii="Times New Roman" w:hAnsi="Times New Roman" w:cs="Times New Roman"/>
+          <w:i/>
+          <w:sz w:val="20"/>
+          <w:szCs w:val="32"/>
+        </w:rPr>
+        <w:t>-code sous le</w:t>
+      </w:r>
+      <w:r>
+        <w:rPr>
+          <w:rFonts w:ascii="Times New Roman" w:hAnsi="Times New Roman" w:cs="Times New Roman"/>
+          <w:i/>
+          <w:sz w:val="20"/>
+          <w:szCs w:val="32"/>
+        </w:rPr>
+        <w:t>s</w:t>
+      </w:r>
+      <w:r>
+        <w:rPr>
+          <w:rFonts w:ascii="Times New Roman" w:hAnsi="Times New Roman" w:cs="Times New Roman"/>
+          <w:i/>
+          <w:sz w:val="20"/>
+          <w:szCs w:val="32"/>
+        </w:rPr>
+        <w:t xml:space="preserve"> noms</w:t>
+      </w:r>
+      <w:r>
+        <w:rPr>
+          <w:rFonts w:ascii="Times New Roman" w:hAnsi="Times New Roman" w:cs="Times New Roman"/>
+          <w:i/>
+          <w:sz w:val="20"/>
+          <w:szCs w:val="32"/>
+        </w:rPr>
+        <w:t xml:space="preserve"> gausskij3b.sci</w:t>
+      </w:r>
+      <w:r>
+        <w:rPr>
+          <w:rFonts w:ascii="Times New Roman" w:hAnsi="Times New Roman" w:cs="Times New Roman"/>
+          <w:i/>
+          <w:sz w:val="20"/>
+          <w:szCs w:val="32"/>
+        </w:rPr>
+        <w:t xml:space="preserve"> et test_</w:t>
+      </w:r>
+      <w:r>
+        <w:rPr>
+          <w:rFonts w:ascii="Times New Roman" w:hAnsi="Times New Roman" w:cs="Times New Roman"/>
+          <w:i/>
+          <w:sz w:val="20"/>
+          <w:szCs w:val="32"/>
+        </w:rPr>
+        <w:t>gauss</w:t>
+      </w:r>
+      <w:r>
+        <w:rPr>
+          <w:rFonts w:ascii="Times New Roman" w:hAnsi="Times New Roman" w:cs="Times New Roman"/>
+          <w:i/>
+          <w:sz w:val="20"/>
+          <w:szCs w:val="32"/>
+        </w:rPr>
+        <w:t>.sci.</w:t>
+      </w:r>
+    </w:p>
+    <w:p>
+      <w:pPr>
+        <w:jc w:val="both"/>
+        <w:rPr>
+          <w:rFonts w:ascii="Times New Roman" w:eastAsiaTheme="minorEastAsia" w:hAnsi="Times New Roman" w:cs="Times New Roman"/>
+          <w:sz w:val="24"/>
+          <w:szCs w:val="32"/>
+          <w:u w:val="single"/>
+        </w:rPr>
+      </w:pPr>
+    </w:p>
+    <w:p>
+      <w:pPr>
+        <w:rPr>
+          <w:rFonts w:ascii="Times New Roman" w:eastAsiaTheme="minorEastAsia" w:hAnsi="Times New Roman" w:cs="Times New Roman"/>
+          <w:sz w:val="24"/>
+          <w:szCs w:val="32"/>
+          <w:u w:val="single"/>
+        </w:rPr>
+      </w:pPr>
+      <w:r>
+        <w:rPr>
+          <w:rFonts w:ascii="Times New Roman" w:eastAsiaTheme="minorEastAsia" w:hAnsi="Times New Roman" w:cs="Times New Roman"/>
+          <w:sz w:val="24"/>
+          <w:szCs w:val="32"/>
+          <w:u w:val="single"/>
+        </w:rPr>
+        <w:br w:type="page"/>
+      </w:r>
+    </w:p>
+    <w:p>
+      <w:pPr>
+        <w:jc w:val="both"/>
+        <w:rPr>
+          <w:rFonts w:ascii="Times New Roman" w:eastAsiaTheme="minorEastAsia" w:hAnsi="Times New Roman" w:cs="Times New Roman"/>
+          <w:sz w:val="24"/>
+          <w:szCs w:val="32"/>
+          <w:u w:val="single"/>
+        </w:rPr>
+      </w:pPr>
+    </w:p>
+    <w:p>
+      <w:pPr>
+        <w:rPr>
+          <w:rFonts w:ascii="Times New Roman" w:eastAsiaTheme="minorEastAsia" w:hAnsi="Times New Roman" w:cs="Times New Roman"/>
+          <w:sz w:val="24"/>
+          <w:szCs w:val="32"/>
+          <w:u w:val="single"/>
+        </w:rPr>
+      </w:pPr>
+      <w:r>
+        <w:rPr>
+          <w:rFonts w:ascii="Times New Roman" w:eastAsiaTheme="minorEastAsia" w:hAnsi="Times New Roman" w:cs="Times New Roman"/>
+          <w:sz w:val="24"/>
+          <w:szCs w:val="32"/>
+          <w:u w:val="single"/>
+        </w:rPr>
+        <w:t xml:space="preserve">Exercice </w:t>
+      </w:r>
+      <w:r>
+        <w:rPr>
+          <w:rFonts w:ascii="Times New Roman" w:eastAsiaTheme="minorEastAsia" w:hAnsi="Times New Roman" w:cs="Times New Roman"/>
+          <w:sz w:val="24"/>
+          <w:szCs w:val="32"/>
+          <w:u w:val="single"/>
+        </w:rPr>
+        <w:t>4</w:t>
+      </w:r>
+      <w:r>
+        <w:rPr>
+          <w:rFonts w:ascii="Times New Roman" w:eastAsiaTheme="minorEastAsia" w:hAnsi="Times New Roman" w:cs="Times New Roman"/>
+          <w:sz w:val="24"/>
+          <w:szCs w:val="32"/>
+          <w:u w:val="single"/>
+        </w:rPr>
+        <w:t> :</w:t>
+      </w:r>
+      <w:r>
+        <w:rPr>
+          <w:rFonts w:ascii="Times New Roman" w:eastAsiaTheme="minorEastAsia" w:hAnsi="Times New Roman" w:cs="Times New Roman"/>
+          <w:sz w:val="24"/>
+          <w:szCs w:val="32"/>
+          <w:u w:val="single"/>
+        </w:rPr>
+        <w:t xml:space="preserve"> </w:t>
+      </w:r>
+      <w:r>
+        <w:rPr>
+          <w:rFonts w:ascii="Times New Roman" w:eastAsiaTheme="minorEastAsia" w:hAnsi="Times New Roman" w:cs="Times New Roman"/>
+          <w:sz w:val="24"/>
+          <w:szCs w:val="32"/>
+          <w:u w:val="single"/>
+        </w:rPr>
+        <w:t>LU</w:t>
+      </w:r>
+    </w:p>
+    <w:p>
+      <w:pPr>
+        <w:jc w:val="both"/>
+        <w:rPr>
+          <w:rFonts w:ascii="Times New Roman" w:hAnsi="Times New Roman" w:cs="Times New Roman"/>
+          <w:sz w:val="24"/>
+          <w:szCs w:val="32"/>
+        </w:rPr>
+      </w:pPr>
+      <w:r>
+        <w:rPr>
+          <w:rFonts w:ascii="Times New Roman" w:hAnsi="Times New Roman" w:cs="Times New Roman"/>
+          <w:sz w:val="24"/>
+          <w:szCs w:val="32"/>
+        </w:rPr>
+        <w:t>Dans cet exercice nous avons réalisé l’algorithme de factorisation LU</w:t>
+      </w:r>
+      <w:r>
+        <w:rPr>
+          <w:rFonts w:ascii="Times New Roman" w:hAnsi="Times New Roman" w:cs="Times New Roman"/>
+          <w:sz w:val="24"/>
+          <w:szCs w:val="32"/>
+        </w:rPr>
+        <w:t xml:space="preserve"> </w:t>
+      </w:r>
+      <w:r>
+        <w:rPr>
+          <w:rFonts w:ascii="Times New Roman" w:hAnsi="Times New Roman" w:cs="Times New Roman"/>
+          <w:sz w:val="24"/>
+          <w:szCs w:val="32"/>
+        </w:rPr>
+        <w:t>à</w:t>
+      </w:r>
+      <w:r>
+        <w:rPr>
+          <w:rFonts w:ascii="Times New Roman" w:hAnsi="Times New Roman" w:cs="Times New Roman"/>
+          <w:sz w:val="24"/>
+          <w:szCs w:val="32"/>
+        </w:rPr>
+        <w:t xml:space="preserve"> 1 et 3 boucles</w:t>
+      </w:r>
+      <w:r>
+        <w:rPr>
+          <w:rFonts w:ascii="Times New Roman" w:hAnsi="Times New Roman" w:cs="Times New Roman"/>
+          <w:sz w:val="24"/>
+          <w:szCs w:val="32"/>
+        </w:rPr>
+        <w:t>.</w:t>
+      </w:r>
+      <w:r>
+        <w:rPr>
+          <w:rFonts w:ascii="Times New Roman" w:hAnsi="Times New Roman" w:cs="Times New Roman"/>
+          <w:sz w:val="24"/>
+          <w:szCs w:val="32"/>
+        </w:rPr>
+        <w:t xml:space="preserve"> Nous avons mesuré le temps d’exécution</w:t>
+      </w:r>
+      <w:r>
+        <w:rPr>
+          <w:rFonts w:ascii="Times New Roman" w:hAnsi="Times New Roman" w:cs="Times New Roman"/>
+          <w:sz w:val="24"/>
+          <w:szCs w:val="32"/>
+        </w:rPr>
+        <w:t xml:space="preserve"> </w:t>
+      </w:r>
+      <w:r>
+        <w:rPr>
+          <w:rFonts w:ascii="Times New Roman" w:hAnsi="Times New Roman" w:cs="Times New Roman"/>
+          <w:sz w:val="24"/>
+          <w:szCs w:val="32"/>
+        </w:rPr>
+        <w:t xml:space="preserve">ainsi que l’erreur de la manière suivante : err = A </w:t>
+      </w:r>
+      <w:r>
+        <w:rPr>
+          <w:rFonts w:ascii="Times New Roman" w:hAnsi="Times New Roman" w:cs="Times New Roman"/>
+          <w:sz w:val="24"/>
+          <w:szCs w:val="32"/>
+        </w:rPr>
+        <w:t>–</w:t>
+      </w:r>
+      <w:r>
+        <w:rPr>
+          <w:rFonts w:ascii="Times New Roman" w:hAnsi="Times New Roman" w:cs="Times New Roman"/>
+          <w:sz w:val="24"/>
+          <w:szCs w:val="32"/>
+        </w:rPr>
+        <w:t xml:space="preserve"> L</w:t>
+      </w:r>
+      <w:r>
+        <w:rPr>
+          <w:rFonts w:ascii="Times New Roman" w:hAnsi="Times New Roman" w:cs="Times New Roman"/>
+          <w:sz w:val="24"/>
+          <w:szCs w:val="32"/>
+        </w:rPr>
+        <w:t>*</w:t>
+      </w:r>
+      <w:r>
+        <w:rPr>
+          <w:rFonts w:ascii="Times New Roman" w:hAnsi="Times New Roman" w:cs="Times New Roman"/>
+          <w:sz w:val="24"/>
+          <w:szCs w:val="32"/>
+        </w:rPr>
+        <w:t>U</w:t>
+      </w:r>
+    </w:p>
+    <w:p>
+      <w:pPr>
+        <w:jc w:val="both"/>
+        <w:rPr>
+          <w:rFonts w:ascii="Times New Roman" w:hAnsi="Times New Roman" w:cs="Times New Roman"/>
+          <w:sz w:val="24"/>
+          <w:szCs w:val="32"/>
+        </w:rPr>
+      </w:pPr>
+      <w:r>
+        <w:rPr>
+          <w:rFonts w:ascii="Times New Roman" w:hAnsi="Times New Roman" w:cs="Times New Roman"/>
+          <w:noProof/>
+          <w:sz w:val="24"/>
+          <w:szCs w:val="32"/>
+          <w:lang w:val="es-ES_tradnl" w:eastAsia="es-ES_tradnl"/>
+        </w:rPr>
+        <w:drawing>
+          <wp:inline distT="0" distB="0" distL="0" distR="0">
+            <wp:extent cx="6043772" cy="3180230"/>
+            <wp:effectExtent l="0" t="0" r="0" b="1270"/>
+            <wp:docPr id="2" name="Image 2" descr="C:\Users\ALEXIS\Desktop\CN-TP2-3-main\TP3-code\image\LU_time.png"/>
+            <wp:cNvGraphicFramePr>
+              <a:graphicFrameLocks xmlns:a="http://schemas.openxmlformats.org/drawingml/2006/main" noChangeAspect="1"/>
+            </wp:cNvGraphicFramePr>
+            <a:graphic xmlns:a="http://schemas.openxmlformats.org/drawingml/2006/main">
+              <a:graphicData uri="http://schemas.openxmlformats.org/drawingml/2006/picture">
+                <pic:pic xmlns:pic="http://schemas.openxmlformats.org/drawingml/2006/picture">
+                  <pic:nvPicPr>
+                    <pic:cNvPr id="0" name="Picture 1" descr="C:\Users\ALEXIS\Desktop\CN-TP2-3-main\TP3-code\image\LU_time.png"/>
+                    <pic:cNvPicPr>
+                      <a:picLocks noChangeAspect="1" noChangeArrowheads="1"/>
+                    </pic:cNvPicPr>
+                  </pic:nvPicPr>
+                  <pic:blipFill>
+                    <a:blip r:embed="rId24" cstate="print">
+                      <a:extLst>
+                        <a:ext uri="{28A0092B-C50C-407E-A947-70E740481C1C}">
+                          <a14:useLocalDpi xmlns:a14="http://schemas.microsoft.com/office/drawing/2010/main" val="0"/>
+                        </a:ext>
+                      </a:extLst>
+                    </a:blip>
+                    <a:srcRect/>
+                    <a:stretch>
+                      <a:fillRect/>
+                    </a:stretch>
+                  </pic:blipFill>
+                  <pic:spPr bwMode="auto">
+                    <a:xfrm>
+                      <a:off x="0" y="0"/>
+                      <a:ext cx="6042361" cy="3179488"/>
+                    </a:xfrm>
+                    <a:prstGeom prst="rect">
+                      <a:avLst/>
+                    </a:prstGeom>
+                    <a:noFill/>
+                    <a:ln>
+                      <a:noFill/>
+                    </a:ln>
+                  </pic:spPr>
+                </pic:pic>
+              </a:graphicData>
+            </a:graphic>
+          </wp:inline>
+        </w:drawing>
+      </w:r>
+    </w:p>
+    <w:p>
+      <w:pPr>
+        <w:jc w:val="both"/>
+        <w:rPr>
+          <w:rFonts w:ascii="Times New Roman" w:hAnsi="Times New Roman" w:cs="Times New Roman"/>
+          <w:sz w:val="24"/>
+          <w:szCs w:val="32"/>
+        </w:rPr>
+      </w:pPr>
+      <w:r>
+        <w:rPr>
+          <w:rFonts w:ascii="Times New Roman" w:hAnsi="Times New Roman" w:cs="Times New Roman"/>
+          <w:noProof/>
+          <w:sz w:val="24"/>
+          <w:szCs w:val="32"/>
+          <w:lang w:val="es-ES_tradnl" w:eastAsia="es-ES_tradnl"/>
+        </w:rPr>
+        <w:drawing>
+          <wp:inline distT="0" distB="0" distL="0" distR="0">
+            <wp:extent cx="5997388" cy="3155823"/>
+            <wp:effectExtent l="0" t="0" r="3810" b="6985"/>
+            <wp:docPr id="3" name="Image 3" descr="C:\Users\ALEXIS\Desktop\CN-TP2-3-main\TP3-code\image\LU_err.png"/>
+            <wp:cNvGraphicFramePr>
+              <a:graphicFrameLocks xmlns:a="http://schemas.openxmlformats.org/drawingml/2006/main" noChangeAspect="1"/>
+            </wp:cNvGraphicFramePr>
+            <a:graphic xmlns:a="http://schemas.openxmlformats.org/drawingml/2006/main">
+              <a:graphicData uri="http://schemas.openxmlformats.org/drawingml/2006/picture">
+                <pic:pic xmlns:pic="http://schemas.openxmlformats.org/drawingml/2006/picture">
+                  <pic:nvPicPr>
+                    <pic:cNvPr id="0" name="Picture 2" descr="C:\Users\ALEXIS\Desktop\CN-TP2-3-main\TP3-code\image\LU_err.png"/>
+                    <pic:cNvPicPr>
+                      <a:picLocks noChangeAspect="1" noChangeArrowheads="1"/>
+                    </pic:cNvPicPr>
+                  </pic:nvPicPr>
+                  <pic:blipFill>
+                    <a:blip r:embed="rId25" cstate="print">
+                      <a:extLst>
+                        <a:ext uri="{28A0092B-C50C-407E-A947-70E740481C1C}">
+                          <a14:useLocalDpi xmlns:a14="http://schemas.microsoft.com/office/drawing/2010/main" val="0"/>
+                        </a:ext>
+                      </a:extLst>
+                    </a:blip>
+                    <a:srcRect/>
+                    <a:stretch>
+                      <a:fillRect/>
+                    </a:stretch>
+                  </pic:blipFill>
+                  <pic:spPr bwMode="auto">
+                    <a:xfrm>
+                      <a:off x="0" y="0"/>
+                      <a:ext cx="5995988" cy="3155086"/>
+                    </a:xfrm>
+                    <a:prstGeom prst="rect">
+                      <a:avLst/>
+                    </a:prstGeom>
+                    <a:noFill/>
+                    <a:ln>
+                      <a:noFill/>
+                    </a:ln>
+                  </pic:spPr>
+                </pic:pic>
+              </a:graphicData>
+            </a:graphic>
+          </wp:inline>
+        </w:drawing>
+      </w:r>
+    </w:p>
+    <w:p>
+      <w:pPr>
+        <w:jc w:val="both"/>
+        <w:rPr>
+          <w:rFonts w:ascii="Times New Roman" w:hAnsi="Times New Roman" w:cs="Times New Roman"/>
+          <w:sz w:val="24"/>
+          <w:szCs w:val="32"/>
+        </w:rPr>
+      </w:pPr>
+      <w:r>
+        <w:rPr>
+          <w:rFonts w:ascii="Times New Roman" w:hAnsi="Times New Roman" w:cs="Times New Roman"/>
+          <w:sz w:val="24"/>
+          <w:szCs w:val="32"/>
+        </w:rPr>
+        <w:t>On remarque que les temps d’exécutions des deux algorithmes sont identiques, ce qui est surprenant. L’erreur de calcul des deux algorithmes sont identiques, on pouvait s’attendre à se résultats car les deux algorithmes sont les même : l’un est juste ne version « compressé » de l’autre. L’erreur semble légèrement croissante.</w:t>
+      </w:r>
       <w:bookmarkStart w:id="0" w:name="_GoBack"/>
       <w:bookmarkEnd w:id="0"/>
     </w:p>
     <w:sectPr>
-      <w:footerReference w:type="default" r:id="rId17"/>
+      <w:footerReference w:type="default" r:id="rId26"/>
       <w:pgSz w:w="11906" w:h="16838"/>
       <w:pgMar w:top="1417" w:right="1417" w:bottom="1417" w:left="1417" w:header="708" w:footer="708" w:gutter="0"/>
       <w:cols w:space="708"/>
@@ -4686,7 +4593,7 @@
           <w:rPr>
             <w:noProof/>
           </w:rPr>
-          <w:t>6</w:t>
+          <w:t>7</w:t>
         </w:r>
         <w:r>
           <w:fldChar w:fldCharType="end"/>

</xml_diff>

<commit_message>
Mesure temps + mesure erreur
</commit_message>
<xml_diff>
--- a/LAPLANCHE_Alexis_TD-TP_3-4.docx
+++ b/LAPLANCHE_Alexis_TD-TP_3-4.docx
@@ -127,6 +127,7 @@
         </w:rPr>
         <w:t xml:space="preserve">Durant les séances de TD/TP nous avons appris à utiliser Scilab. Nous avons en effet codé divers algorithme tel que la multiplication de matrice, l’élimination de Gauss et la factorisation LU. Nous avons ensuite mesurée et analysé l’erreur que peuvent produire ces algorithmes ainsi que mesuré le temps d’exécution de certain algorithme. L’explication de comment l’on a procédé ainsi que l’analyse des résultats se </w:t>
       </w:r>
+      <w:proofErr w:type="gramStart"/>
       <w:r>
         <w:rPr>
           <w:rFonts w:ascii="Times New Roman" w:hAnsi="Times New Roman" w:cs="Times New Roman"/>
@@ -135,6 +136,7 @@
         </w:rPr>
         <w:t>trouverons</w:t>
       </w:r>
+      <w:proofErr w:type="gramEnd"/>
       <w:r>
         <w:rPr>
           <w:rFonts w:ascii="Times New Roman" w:hAnsi="Times New Roman" w:cs="Times New Roman"/>
@@ -185,7 +187,59 @@
           <w:sz w:val="24"/>
           <w:szCs w:val="54"/>
         </w:rPr>
-        <w:t xml:space="preserve"> à l’aide de gnuplot : La fonction plot générait une image vide. </w:t>
+        <w:t xml:space="preserve"> à l’aide de </w:t>
+      </w:r>
+      <w:proofErr w:type="spellStart"/>
+      <w:r>
+        <w:rPr>
+          <w:rFonts w:ascii="Times New Roman" w:hAnsi="Times New Roman" w:cs="Times New Roman"/>
+          <w:sz w:val="24"/>
+          <w:szCs w:val="54"/>
+        </w:rPr>
+        <w:t>gnuplot</w:t>
+      </w:r>
+      <w:proofErr w:type="spellEnd"/>
+      <w:r>
+        <w:rPr>
+          <w:rFonts w:ascii="Times New Roman" w:hAnsi="Times New Roman" w:cs="Times New Roman"/>
+          <w:sz w:val="24"/>
+          <w:szCs w:val="54"/>
+        </w:rPr>
+        <w:t> : l</w:t>
+      </w:r>
+      <w:r>
+        <w:rPr>
+          <w:rFonts w:ascii="Times New Roman" w:hAnsi="Times New Roman" w:cs="Times New Roman"/>
+          <w:sz w:val="24"/>
+          <w:szCs w:val="54"/>
+        </w:rPr>
+        <w:t>a fonction plot</w:t>
+      </w:r>
+      <w:r>
+        <w:rPr>
+          <w:rFonts w:ascii="Times New Roman" w:hAnsi="Times New Roman" w:cs="Times New Roman"/>
+          <w:sz w:val="24"/>
+          <w:szCs w:val="54"/>
+        </w:rPr>
+        <w:t xml:space="preserve"> de </w:t>
+      </w:r>
+      <w:proofErr w:type="spellStart"/>
+      <w:r>
+        <w:rPr>
+          <w:rFonts w:ascii="Times New Roman" w:hAnsi="Times New Roman" w:cs="Times New Roman"/>
+          <w:sz w:val="24"/>
+          <w:szCs w:val="54"/>
+        </w:rPr>
+        <w:t>scilab</w:t>
+      </w:r>
+      <w:proofErr w:type="spellEnd"/>
+      <w:r>
+        <w:rPr>
+          <w:rFonts w:ascii="Times New Roman" w:hAnsi="Times New Roman" w:cs="Times New Roman"/>
+          <w:sz w:val="24"/>
+          <w:szCs w:val="54"/>
+        </w:rPr>
+        <w:t xml:space="preserve"> générait une image vide. </w:t>
       </w:r>
     </w:p>
     <w:p>
@@ -308,7 +362,43 @@
           <w:sz w:val="24"/>
           <w:szCs w:val="32"/>
         </w:rPr>
-        <w:t xml:space="preserve"> Nous avons aussi appris quelque fonction de base tel que size() qui renvoie la taille des dimension d’un objet et la fonction cond() qui permet de renvoyer le conditionnement de notre matrice/vecteur. Ce conditionnement permet de savoir à quel point notre matrice va générer de l’erreur et donc à quel point la solution peut être valide.</w:t>
+        <w:t xml:space="preserve"> Nous avons aussi appris quelque fonction de base tel que </w:t>
+      </w:r>
+      <w:proofErr w:type="gramStart"/>
+      <w:r>
+        <w:rPr>
+          <w:rFonts w:ascii="Times New Roman" w:hAnsi="Times New Roman" w:cs="Times New Roman"/>
+          <w:sz w:val="24"/>
+          <w:szCs w:val="32"/>
+        </w:rPr>
+        <w:t>size(</w:t>
+      </w:r>
+      <w:proofErr w:type="gramEnd"/>
+      <w:r>
+        <w:rPr>
+          <w:rFonts w:ascii="Times New Roman" w:hAnsi="Times New Roman" w:cs="Times New Roman"/>
+          <w:sz w:val="24"/>
+          <w:szCs w:val="32"/>
+        </w:rPr>
+        <w:t xml:space="preserve">) qui renvoie la taille des dimension d’un objet et la fonction </w:t>
+      </w:r>
+      <w:proofErr w:type="spellStart"/>
+      <w:r>
+        <w:rPr>
+          <w:rFonts w:ascii="Times New Roman" w:hAnsi="Times New Roman" w:cs="Times New Roman"/>
+          <w:sz w:val="24"/>
+          <w:szCs w:val="32"/>
+        </w:rPr>
+        <w:t>cond</w:t>
+      </w:r>
+      <w:proofErr w:type="spellEnd"/>
+      <w:r>
+        <w:rPr>
+          <w:rFonts w:ascii="Times New Roman" w:hAnsi="Times New Roman" w:cs="Times New Roman"/>
+          <w:sz w:val="24"/>
+          <w:szCs w:val="32"/>
+        </w:rPr>
+        <w:t>() qui permet de renvoyer le conditionnement de notre matrice/vecteur. Ce conditionnement permet de savoir à quel point notre matrice va générer de l’erreur et donc à quel point la solution peut être valide.</w:t>
       </w:r>
     </w:p>
     <w:p>
@@ -378,7 +468,27 @@
           <w:szCs w:val="32"/>
           <w:u w:val="single"/>
         </w:rPr>
-        <w:t xml:space="preserve"> Matrice random et problème « jouet »</w:t>
+        <w:t xml:space="preserve"> Matrice </w:t>
+      </w:r>
+      <w:proofErr w:type="spellStart"/>
+      <w:r>
+        <w:rPr>
+          <w:rFonts w:ascii="Times New Roman" w:hAnsi="Times New Roman" w:cs="Times New Roman"/>
+          <w:sz w:val="24"/>
+          <w:szCs w:val="32"/>
+          <w:u w:val="single"/>
+        </w:rPr>
+        <w:t>random</w:t>
+      </w:r>
+      <w:proofErr w:type="spellEnd"/>
+      <w:r>
+        <w:rPr>
+          <w:rFonts w:ascii="Times New Roman" w:hAnsi="Times New Roman" w:cs="Times New Roman"/>
+          <w:sz w:val="24"/>
+          <w:szCs w:val="32"/>
+          <w:u w:val="single"/>
+        </w:rPr>
+        <w:t xml:space="preserve"> et problème « jouet »</w:t>
       </w:r>
       <w:r>
         <w:rPr>
@@ -533,7 +643,16 @@
           <w:sz w:val="24"/>
           <w:szCs w:val="32"/>
         </w:rPr>
-        <w:t> :</w:t>
+        <w:t> </w:t>
+      </w:r>
+      <w:proofErr w:type="gramStart"/>
+      <w:r>
+        <w:rPr>
+          <w:rFonts w:ascii="Times New Roman" w:eastAsiaTheme="minorEastAsia" w:hAnsi="Times New Roman" w:cs="Times New Roman"/>
+          <w:sz w:val="24"/>
+          <w:szCs w:val="32"/>
+        </w:rPr>
+        <w:t>:</w:t>
       </w:r>
       <w:r>
         <w:rPr>
@@ -675,7 +794,25 @@
           <w:sz w:val="24"/>
           <w:szCs w:val="32"/>
         </w:rPr>
-        <w:t xml:space="preserve"> . Nous avons utilisé ces formules sur le système suivant : </w:t>
+        <w:t xml:space="preserve"> .</w:t>
+      </w:r>
+      <w:proofErr w:type="gramEnd"/>
+      <w:r>
+        <w:rPr>
+          <w:rFonts w:ascii="Times New Roman" w:eastAsiaTheme="minorEastAsia" w:hAnsi="Times New Roman" w:cs="Times New Roman"/>
+          <w:sz w:val="24"/>
+          <w:szCs w:val="32"/>
+        </w:rPr>
+        <w:t xml:space="preserve"> Nous avons utilisé ces formules sur le système suivant </w:t>
+      </w:r>
+      <w:proofErr w:type="gramStart"/>
+      <w:r>
+        <w:rPr>
+          <w:rFonts w:ascii="Times New Roman" w:eastAsiaTheme="minorEastAsia" w:hAnsi="Times New Roman" w:cs="Times New Roman"/>
+          <w:sz w:val="24"/>
+          <w:szCs w:val="32"/>
+        </w:rPr>
+        <w:t xml:space="preserve">: </w:t>
       </w:r>
       <m:oMath>
         <m:r>
@@ -693,7 +830,16 @@
           <w:sz w:val="24"/>
           <w:szCs w:val="32"/>
         </w:rPr>
-        <w:t xml:space="preserve">. Nous avons obtenu les </w:t>
+        <w:t>.</w:t>
+      </w:r>
+      <w:proofErr w:type="gramEnd"/>
+      <w:r>
+        <w:rPr>
+          <w:rFonts w:ascii="Times New Roman" w:eastAsiaTheme="minorEastAsia" w:hAnsi="Times New Roman" w:cs="Times New Roman"/>
+          <w:sz w:val="24"/>
+          <w:szCs w:val="32"/>
+        </w:rPr>
+        <w:t xml:space="preserve"> Nous avons obtenu les </w:t>
       </w:r>
       <w:r>
         <w:rPr>
@@ -1036,7 +1182,7 @@
                                     </pic:cNvPicPr>
                                   </pic:nvPicPr>
                                   <pic:blipFill>
-                                    <a:blip r:embed="rId10">
+                                    <a:blip r:embed="rId7">
                                       <a:extLst>
                                         <a:ext uri="{28A0092B-C50C-407E-A947-70E740481C1C}">
                                           <a14:useLocalDpi xmlns:a14="http://schemas.microsoft.com/office/drawing/2010/main" val="0"/>
@@ -1092,7 +1238,7 @@
                                     </pic:cNvPicPr>
                                   </pic:nvPicPr>
                                   <pic:blipFill>
-                                    <a:blip r:embed="rId11">
+                                    <a:blip r:embed="rId8">
                                       <a:extLst>
                                         <a:ext uri="{28A0092B-C50C-407E-A947-70E740481C1C}">
                                           <a14:useLocalDpi xmlns:a14="http://schemas.microsoft.com/office/drawing/2010/main" val="0"/>
@@ -1147,7 +1293,7 @@
                                     </pic:cNvPicPr>
                                   </pic:nvPicPr>
                                   <pic:blipFill>
-                                    <a:blip r:embed="rId12">
+                                    <a:blip r:embed="rId9">
                                       <a:extLst>
                                         <a:ext uri="{28A0092B-C50C-407E-A947-70E740481C1C}">
                                           <a14:useLocalDpi xmlns:a14="http://schemas.microsoft.com/office/drawing/2010/main" val="0"/>
@@ -1468,7 +1614,25 @@
           <w:sz w:val="24"/>
           <w:szCs w:val="32"/>
         </w:rPr>
-        <w:t>t algorithme étant quadratique, le temps d’exécution augmente très vite par rapport à la taille des matrices. C’est pour cela que l’algorithme n’a pas été exécuter sûr des matrices plus grandes que 1010.</w:t>
+        <w:t xml:space="preserve">t algorithme étant quadratique, le temps d’exécution augmente très vite par rapport à la taille des matrices. C’est pour cela que l’algorithme n’a pas été </w:t>
+      </w:r>
+      <w:proofErr w:type="gramStart"/>
+      <w:r>
+        <w:rPr>
+          <w:rFonts w:ascii="Times New Roman" w:eastAsiaTheme="minorEastAsia" w:hAnsi="Times New Roman" w:cs="Times New Roman"/>
+          <w:sz w:val="24"/>
+          <w:szCs w:val="32"/>
+        </w:rPr>
+        <w:t>exécuter</w:t>
+      </w:r>
+      <w:proofErr w:type="gramEnd"/>
+      <w:r>
+        <w:rPr>
+          <w:rFonts w:ascii="Times New Roman" w:eastAsiaTheme="minorEastAsia" w:hAnsi="Times New Roman" w:cs="Times New Roman"/>
+          <w:sz w:val="24"/>
+          <w:szCs w:val="32"/>
+        </w:rPr>
+        <w:t xml:space="preserve"> sûr des matrices plus grandes que 1010.</w:t>
       </w:r>
     </w:p>
     <w:p>
@@ -1572,7 +1736,25 @@
           <w:sz w:val="24"/>
           <w:szCs w:val="32"/>
         </w:rPr>
-        <w:t>Dans cet exercice nous avons codé un algorithme de multiplication de deux matrices entre elles. Nous avons dans un premier temps coder l’algorithme avec 3 boucles « ijk »</w:t>
+        <w:t>Dans cet exercice nous avons codé un algorithme de multiplication de deux matrices entre elles. Nous avons dans un premier temps coder l’algorithme avec 3 boucles « </w:t>
+      </w:r>
+      <w:proofErr w:type="spellStart"/>
+      <w:r>
+        <w:rPr>
+          <w:rFonts w:ascii="Times New Roman" w:eastAsiaTheme="minorEastAsia" w:hAnsi="Times New Roman" w:cs="Times New Roman"/>
+          <w:sz w:val="24"/>
+          <w:szCs w:val="32"/>
+        </w:rPr>
+        <w:t>ijk</w:t>
+      </w:r>
+      <w:proofErr w:type="spellEnd"/>
+      <w:r>
+        <w:rPr>
+          <w:rFonts w:ascii="Times New Roman" w:eastAsiaTheme="minorEastAsia" w:hAnsi="Times New Roman" w:cs="Times New Roman"/>
+          <w:sz w:val="24"/>
+          <w:szCs w:val="32"/>
+        </w:rPr>
+        <w:t xml:space="preserve"> »</w:t>
       </w:r>
       <w:r>
         <w:rPr>
@@ -1706,7 +1888,7 @@
                                           </pic:cNvPicPr>
                                         </pic:nvPicPr>
                                         <pic:blipFill>
-                                          <a:blip r:embed="rId13">
+                                          <a:blip r:embed="rId10">
                                             <a:extLst>
                                               <a:ext uri="{28A0092B-C50C-407E-A947-70E740481C1C}">
                                                 <a14:useLocalDpi xmlns:a14="http://schemas.microsoft.com/office/drawing/2010/main" val="0"/>
@@ -1787,7 +1969,7 @@
                                     </pic:cNvPicPr>
                                   </pic:nvPicPr>
                                   <pic:blipFill>
-                                    <a:blip r:embed="rId14">
+                                    <a:blip r:embed="rId10">
                                       <a:extLst>
                                         <a:ext uri="{28A0092B-C50C-407E-A947-70E740481C1C}">
                                           <a14:useLocalDpi xmlns:a14="http://schemas.microsoft.com/office/drawing/2010/main" val="0"/>
@@ -1995,7 +2177,25 @@
           <w:sz w:val="24"/>
           <w:szCs w:val="32"/>
         </w:rPr>
-        <w:t>On remarque que le temps d’exécution du programme dépend du nombres de boucles : il est plus efficace d’appelé une version optimiser: la complexité algorithmique de ces algorithmes est de O(m*n*p) avec m dimension 1 de la première matrice, p la dimension commune des deux matrices et n la deuxième dimension de la deuxième matrice.</w:t>
+        <w:t xml:space="preserve">On remarque que le temps d’exécution du programme dépend du nombres de boucles : il est plus efficace d’appelé une version optimiser: la complexité algorithmique de ces algorithmes est de </w:t>
+      </w:r>
+      <w:proofErr w:type="gramStart"/>
+      <w:r>
+        <w:rPr>
+          <w:rFonts w:ascii="Times New Roman" w:eastAsiaTheme="minorEastAsia" w:hAnsi="Times New Roman" w:cs="Times New Roman"/>
+          <w:sz w:val="24"/>
+          <w:szCs w:val="32"/>
+        </w:rPr>
+        <w:t>O(</w:t>
+      </w:r>
+      <w:proofErr w:type="gramEnd"/>
+      <w:r>
+        <w:rPr>
+          <w:rFonts w:ascii="Times New Roman" w:eastAsiaTheme="minorEastAsia" w:hAnsi="Times New Roman" w:cs="Times New Roman"/>
+          <w:sz w:val="24"/>
+          <w:szCs w:val="32"/>
+        </w:rPr>
+        <w:t>m*n*p) avec m dimension 1 de la première matrice, p la dimension commune des deux matrices et n la deuxième dimension de la deuxième matrice.</w:t>
       </w:r>
     </w:p>
     <w:p>
@@ -2124,8 +2324,19 @@
           <w:sz w:val="20"/>
           <w:szCs w:val="32"/>
         </w:rPr>
-        <w:t>matmat3b.sci, matmat2b.sci, matmat1b.sci ainsi que mesure_temps.sci</w:t>
-      </w:r>
+        <w:t xml:space="preserve">matmat3b.sci, matmat2b.sci, matmat1b.sci ainsi que </w:t>
+      </w:r>
+      <w:proofErr w:type="spellStart"/>
+      <w:r>
+        <w:rPr>
+          <w:rFonts w:ascii="Times New Roman" w:hAnsi="Times New Roman" w:cs="Times New Roman"/>
+          <w:i/>
+          <w:sz w:val="20"/>
+          <w:szCs w:val="32"/>
+        </w:rPr>
+        <w:t>mesure_temps.sci</w:t>
+      </w:r>
+      <w:proofErr w:type="spellEnd"/>
     </w:p>
     <w:p>
       <w:pPr>
@@ -2456,7 +2667,7 @@
                                           </pic:cNvPicPr>
                                         </pic:nvPicPr>
                                         <pic:blipFill>
-                                          <a:blip r:embed="rId15">
+                                          <a:blip r:embed="rId11">
                                             <a:extLst>
                                               <a:ext uri="{28A0092B-C50C-407E-A947-70E740481C1C}">
                                                 <a14:useLocalDpi xmlns:a14="http://schemas.microsoft.com/office/drawing/2010/main" val="0"/>
@@ -2525,7 +2736,7 @@
                                           </pic:cNvPicPr>
                                         </pic:nvPicPr>
                                         <pic:blipFill>
-                                          <a:blip r:embed="rId16">
+                                          <a:blip r:embed="rId12">
                                             <a:extLst>
                                               <a:ext uri="{28A0092B-C50C-407E-A947-70E740481C1C}">
                                                 <a14:useLocalDpi xmlns:a14="http://schemas.microsoft.com/office/drawing/2010/main" val="0"/>
@@ -2603,7 +2814,7 @@
                                     </pic:cNvPicPr>
                                   </pic:nvPicPr>
                                   <pic:blipFill>
-                                    <a:blip r:embed="rId17">
+                                    <a:blip r:embed="rId11">
                                       <a:extLst>
                                         <a:ext uri="{28A0092B-C50C-407E-A947-70E740481C1C}">
                                           <a14:useLocalDpi xmlns:a14="http://schemas.microsoft.com/office/drawing/2010/main" val="0"/>
@@ -2672,7 +2883,7 @@
                                     </pic:cNvPicPr>
                                   </pic:nvPicPr>
                                   <pic:blipFill>
-                                    <a:blip r:embed="rId18">
+                                    <a:blip r:embed="rId12">
                                       <a:extLst>
                                         <a:ext uri="{28A0092B-C50C-407E-A947-70E740481C1C}">
                                           <a14:useLocalDpi xmlns:a14="http://schemas.microsoft.com/office/drawing/2010/main" val="0"/>
@@ -2820,7 +3031,7 @@
                                           </pic:cNvPicPr>
                                         </pic:nvPicPr>
                                         <pic:blipFill>
-                                          <a:blip r:embed="rId19">
+                                          <a:blip r:embed="rId13">
                                             <a:extLst>
                                               <a:ext uri="{28A0092B-C50C-407E-A947-70E740481C1C}">
                                                 <a14:useLocalDpi xmlns:a14="http://schemas.microsoft.com/office/drawing/2010/main" val="0"/>
@@ -2916,7 +3127,7 @@
                                     </pic:cNvPicPr>
                                   </pic:nvPicPr>
                                   <pic:blipFill>
-                                    <a:blip r:embed="rId20">
+                                    <a:blip r:embed="rId13">
                                       <a:extLst>
                                         <a:ext uri="{28A0092B-C50C-407E-A947-70E740481C1C}">
                                           <a14:useLocalDpi xmlns:a14="http://schemas.microsoft.com/office/drawing/2010/main" val="0"/>
@@ -3307,6 +3518,7 @@
         </w:rPr>
         <w:t xml:space="preserve"> noms </w:t>
       </w:r>
+      <w:proofErr w:type="spellStart"/>
       <w:r>
         <w:rPr>
           <w:rFonts w:ascii="Times New Roman" w:hAnsi="Times New Roman" w:cs="Times New Roman"/>
@@ -3316,6 +3528,7 @@
         </w:rPr>
         <w:t>lsolve.sci</w:t>
       </w:r>
+      <w:proofErr w:type="spellEnd"/>
       <w:r>
         <w:rPr>
           <w:rFonts w:ascii="Times New Roman" w:hAnsi="Times New Roman" w:cs="Times New Roman"/>
@@ -3323,8 +3536,9 @@
           <w:sz w:val="20"/>
           <w:szCs w:val="32"/>
         </w:rPr>
-        <w:t>, usolve.sci</w:t>
-      </w:r>
+        <w:t xml:space="preserve">, </w:t>
+      </w:r>
+      <w:proofErr w:type="spellStart"/>
       <w:r>
         <w:rPr>
           <w:rFonts w:ascii="Times New Roman" w:hAnsi="Times New Roman" w:cs="Times New Roman"/>
@@ -3332,8 +3546,29 @@
           <w:sz w:val="20"/>
           <w:szCs w:val="32"/>
         </w:rPr>
-        <w:t xml:space="preserve"> et test_u_l_solve.sci</w:t>
-      </w:r>
+        <w:t>usolve.sci</w:t>
+      </w:r>
+      <w:proofErr w:type="spellEnd"/>
+      <w:r>
+        <w:rPr>
+          <w:rFonts w:ascii="Times New Roman" w:hAnsi="Times New Roman" w:cs="Times New Roman"/>
+          <w:i/>
+          <w:sz w:val="20"/>
+          <w:szCs w:val="32"/>
+        </w:rPr>
+        <w:t xml:space="preserve"> et </w:t>
+      </w:r>
+      <w:proofErr w:type="spellStart"/>
+      <w:r>
+        <w:rPr>
+          <w:rFonts w:ascii="Times New Roman" w:hAnsi="Times New Roman" w:cs="Times New Roman"/>
+          <w:i/>
+          <w:sz w:val="20"/>
+          <w:szCs w:val="32"/>
+        </w:rPr>
+        <w:t>test_u_l_solve.sci</w:t>
+      </w:r>
+      <w:proofErr w:type="spellEnd"/>
       <w:r>
         <w:rPr>
           <w:rFonts w:ascii="Times New Roman" w:hAnsi="Times New Roman" w:cs="Times New Roman"/>
@@ -3475,10 +3710,6 @@
           </mc:Choice>
           <mc:Fallback>
             <w:pict>
-              <v:shapetype id="_x0000_t202" coordsize="21600,21600" o:spt="202" path="m,l,21600r21600,l21600,xe">
-                <v:stroke joinstyle="miter"/>
-                <v:path gradientshapeok="t" o:connecttype="rect"/>
-              </v:shapetype>
               <v:shape id="Zone de texte 1" o:spid="_x0000_s1030" type="#_x0000_t202" style="position:absolute;left:0;text-align:left;margin-left:-45.4pt;margin-top:61.75pt;width:536.7pt;height:281.6pt;z-index:251664384;visibility:visible;mso-wrap-style:square;mso-wrap-distance-left:9pt;mso-wrap-distance-top:0;mso-wrap-distance-right:9pt;mso-wrap-distance-bottom:0;mso-position-horizontal:absolute;mso-position-horizontal-relative:text;mso-position-vertical:absolute;mso-position-vertical-relative:text;v-text-anchor:top" o:gfxdata="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" filled="f" stroked="f" strokeweight=".5pt">
                 <v:textbox>
                   <w:txbxContent>
@@ -3496,7 +3727,25 @@
           <w:sz w:val="24"/>
           <w:szCs w:val="32"/>
         </w:rPr>
-        <w:t xml:space="preserve">Dans cet exercice nous avons codé l’algorithme de résolution d’un système linéaire par élimination de Gauss sans pivotage. Nous avons </w:t>
+        <w:t xml:space="preserve">Dans cet exercice nous avons codé l’algorithme de résolution d’un système linéaire par élimination de Gauss sans </w:t>
+      </w:r>
+      <w:proofErr w:type="spellStart"/>
+      <w:r>
+        <w:rPr>
+          <w:rFonts w:ascii="Times New Roman" w:eastAsiaTheme="minorEastAsia" w:hAnsi="Times New Roman" w:cs="Times New Roman"/>
+          <w:sz w:val="24"/>
+          <w:szCs w:val="32"/>
+        </w:rPr>
+        <w:t>pivotage</w:t>
+      </w:r>
+      <w:proofErr w:type="spellEnd"/>
+      <w:r>
+        <w:rPr>
+          <w:rFonts w:ascii="Times New Roman" w:eastAsiaTheme="minorEastAsia" w:hAnsi="Times New Roman" w:cs="Times New Roman"/>
+          <w:sz w:val="24"/>
+          <w:szCs w:val="32"/>
+        </w:rPr>
+        <w:t xml:space="preserve">. Nous avons </w:t>
       </w:r>
       <w:r>
         <w:rPr>
@@ -3528,7 +3777,25 @@
           <w:sz w:val="24"/>
           <w:szCs w:val="32"/>
         </w:rPr>
-        <w:t>« kij »</w:t>
+        <w:t>« </w:t>
+      </w:r>
+      <w:proofErr w:type="spellStart"/>
+      <w:r>
+        <w:rPr>
+          <w:rFonts w:ascii="Times New Roman" w:eastAsiaTheme="minorEastAsia" w:hAnsi="Times New Roman" w:cs="Times New Roman"/>
+          <w:sz w:val="24"/>
+          <w:szCs w:val="32"/>
+        </w:rPr>
+        <w:t>kij</w:t>
+      </w:r>
+      <w:proofErr w:type="spellEnd"/>
+      <w:r>
+        <w:rPr>
+          <w:rFonts w:ascii="Times New Roman" w:eastAsiaTheme="minorEastAsia" w:hAnsi="Times New Roman" w:cs="Times New Roman"/>
+          <w:sz w:val="24"/>
+          <w:szCs w:val="32"/>
+        </w:rPr>
+        <w:t xml:space="preserve"> »</w:t>
       </w:r>
       <w:r>
         <w:rPr>
@@ -3687,7 +3954,7 @@
                                           </pic:cNvPicPr>
                                         </pic:nvPicPr>
                                         <pic:blipFill>
-                                          <a:blip r:embed="rId21">
+                                          <a:blip r:embed="rId14">
                                             <a:extLst>
                                               <a:ext uri="{28A0092B-C50C-407E-A947-70E740481C1C}">
                                                 <a14:useLocalDpi xmlns:a14="http://schemas.microsoft.com/office/drawing/2010/main" val="0"/>
@@ -3768,7 +4035,7 @@
                                     </pic:cNvPicPr>
                                   </pic:nvPicPr>
                                   <pic:blipFill>
-                                    <a:blip r:embed="rId21">
+                                    <a:blip r:embed="rId14">
                                       <a:extLst>
                                         <a:ext uri="{28A0092B-C50C-407E-A947-70E740481C1C}">
                                           <a14:useLocalDpi xmlns:a14="http://schemas.microsoft.com/office/drawing/2010/main" val="0"/>
@@ -3840,7 +4107,7 @@
                     </pic:cNvPicPr>
                   </pic:nvPicPr>
                   <pic:blipFill>
-                    <a:blip r:embed="rId22" cstate="print">
+                    <a:blip r:embed="rId15" cstate="print">
                       <a:extLst>
                         <a:ext uri="{28A0092B-C50C-407E-A947-70E740481C1C}">
                           <a14:useLocalDpi xmlns:a14="http://schemas.microsoft.com/office/drawing/2010/main" val="0"/>
@@ -3903,7 +4170,7 @@
                     </pic:cNvPicPr>
                   </pic:nvPicPr>
                   <pic:blipFill>
-                    <a:blip r:embed="rId23" cstate="print">
+                    <a:blip r:embed="rId16" cstate="print">
                       <a:extLst>
                         <a:ext uri="{28A0092B-C50C-407E-A947-70E740481C1C}">
                           <a14:useLocalDpi xmlns:a14="http://schemas.microsoft.com/office/drawing/2010/main" val="0"/>
@@ -3958,16 +4225,44 @@
           <w:sz w:val="24"/>
           <w:szCs w:val="32"/>
         </w:rPr>
-        <w:t>On remarque ici que plus la taille de la matrice augmente, plus l’erreur augmente. On essaie cet algorithme seulement sur de petite car la complexité de notre algorithme</w:t>
-      </w:r>
-      <w:r>
-        <w:rPr>
-          <w:rFonts w:ascii="Times New Roman" w:eastAsiaTheme="minorEastAsia" w:hAnsi="Times New Roman" w:cs="Times New Roman"/>
-          <w:sz w:val="24"/>
-          <w:szCs w:val="32"/>
-        </w:rPr>
-        <w:t xml:space="preserve"> est en O(</w:t>
-      </w:r>
+        <w:t xml:space="preserve">On remarque ici que plus la taille de la </w:t>
+      </w:r>
+      <w:proofErr w:type="gramStart"/>
+      <w:r>
+        <w:rPr>
+          <w:rFonts w:ascii="Times New Roman" w:eastAsiaTheme="minorEastAsia" w:hAnsi="Times New Roman" w:cs="Times New Roman"/>
+          <w:sz w:val="24"/>
+          <w:szCs w:val="32"/>
+        </w:rPr>
+        <w:t>matrice augmente</w:t>
+      </w:r>
+      <w:proofErr w:type="gramEnd"/>
+      <w:r>
+        <w:rPr>
+          <w:rFonts w:ascii="Times New Roman" w:eastAsiaTheme="minorEastAsia" w:hAnsi="Times New Roman" w:cs="Times New Roman"/>
+          <w:sz w:val="24"/>
+          <w:szCs w:val="32"/>
+        </w:rPr>
+        <w:t>, plus l’erreur augmente. On essaie cet algorithme seulement sur de petite car la complexité de notre algorithme</w:t>
+      </w:r>
+      <w:r>
+        <w:rPr>
+          <w:rFonts w:ascii="Times New Roman" w:eastAsiaTheme="minorEastAsia" w:hAnsi="Times New Roman" w:cs="Times New Roman"/>
+          <w:sz w:val="24"/>
+          <w:szCs w:val="32"/>
+        </w:rPr>
+        <w:t xml:space="preserve"> est en </w:t>
+      </w:r>
+      <w:proofErr w:type="gramStart"/>
+      <w:r>
+        <w:rPr>
+          <w:rFonts w:ascii="Times New Roman" w:eastAsiaTheme="minorEastAsia" w:hAnsi="Times New Roman" w:cs="Times New Roman"/>
+          <w:sz w:val="24"/>
+          <w:szCs w:val="32"/>
+        </w:rPr>
+        <w:t>O(</w:t>
+      </w:r>
+      <w:proofErr w:type="gramEnd"/>
       <w:r>
         <w:rPr>
           <w:rFonts w:ascii="Times New Roman" w:eastAsiaTheme="minorEastAsia" w:hAnsi="Times New Roman" w:cs="Times New Roman"/>
@@ -3999,7 +4294,43 @@
           <w:sz w:val="24"/>
           <w:szCs w:val="32"/>
         </w:rPr>
-        <w:t xml:space="preserve"> pour la triangularisation de la matrice et O(1/2 n²) pour la résolution du système triangulaire. Ce qui nous fait donc une complexité de O(2/3 * n</w:t>
+        <w:t xml:space="preserve"> pour la </w:t>
+      </w:r>
+      <w:proofErr w:type="spellStart"/>
+      <w:r>
+        <w:rPr>
+          <w:rFonts w:ascii="Times New Roman" w:eastAsiaTheme="minorEastAsia" w:hAnsi="Times New Roman" w:cs="Times New Roman"/>
+          <w:sz w:val="24"/>
+          <w:szCs w:val="32"/>
+        </w:rPr>
+        <w:t>triangularisation</w:t>
+      </w:r>
+      <w:proofErr w:type="spellEnd"/>
+      <w:r>
+        <w:rPr>
+          <w:rFonts w:ascii="Times New Roman" w:eastAsiaTheme="minorEastAsia" w:hAnsi="Times New Roman" w:cs="Times New Roman"/>
+          <w:sz w:val="24"/>
+          <w:szCs w:val="32"/>
+        </w:rPr>
+        <w:t xml:space="preserve"> de la matrice et O(1/2 n²) pour la résolution du système triangulaire. Ce qui nous fait donc une complexité de </w:t>
+      </w:r>
+      <w:proofErr w:type="gramStart"/>
+      <w:r>
+        <w:rPr>
+          <w:rFonts w:ascii="Times New Roman" w:eastAsiaTheme="minorEastAsia" w:hAnsi="Times New Roman" w:cs="Times New Roman"/>
+          <w:sz w:val="24"/>
+          <w:szCs w:val="32"/>
+        </w:rPr>
+        <w:t>O(</w:t>
+      </w:r>
+      <w:proofErr w:type="gramEnd"/>
+      <w:r>
+        <w:rPr>
+          <w:rFonts w:ascii="Times New Roman" w:eastAsiaTheme="minorEastAsia" w:hAnsi="Times New Roman" w:cs="Times New Roman"/>
+          <w:sz w:val="24"/>
+          <w:szCs w:val="32"/>
+        </w:rPr>
+        <w:t>2/3 * n</w:t>
       </w:r>
       <w:r>
         <w:rPr>
@@ -4141,8 +4472,9 @@
           <w:sz w:val="20"/>
           <w:szCs w:val="32"/>
         </w:rPr>
-        <w:t xml:space="preserve"> gausskij3b.sci</w:t>
-      </w:r>
+        <w:t xml:space="preserve"> gausskij3b.sci et </w:t>
+      </w:r>
+      <w:proofErr w:type="spellStart"/>
       <w:r>
         <w:rPr>
           <w:rFonts w:ascii="Times New Roman" w:hAnsi="Times New Roman" w:cs="Times New Roman"/>
@@ -4150,8 +4482,9 @@
           <w:sz w:val="20"/>
           <w:szCs w:val="32"/>
         </w:rPr>
-        <w:t xml:space="preserve"> et test_</w:t>
-      </w:r>
+        <w:t>test_gauss.sci</w:t>
+      </w:r>
+      <w:proofErr w:type="spellEnd"/>
       <w:r>
         <w:rPr>
           <w:rFonts w:ascii="Times New Roman" w:hAnsi="Times New Roman" w:cs="Times New Roman"/>
@@ -4159,16 +4492,7 @@
           <w:sz w:val="20"/>
           <w:szCs w:val="32"/>
         </w:rPr>
-        <w:t>gauss</w:t>
-      </w:r>
-      <w:r>
-        <w:rPr>
-          <w:rFonts w:ascii="Times New Roman" w:hAnsi="Times New Roman" w:cs="Times New Roman"/>
-          <w:i/>
-          <w:sz w:val="20"/>
-          <w:szCs w:val="32"/>
-        </w:rPr>
-        <w:t>.sci.</w:t>
+        <w:t>.</w:t>
       </w:r>
     </w:p>
     <w:p>
@@ -4338,7 +4662,25 @@
           <w:sz w:val="24"/>
           <w:szCs w:val="32"/>
         </w:rPr>
-        <w:t xml:space="preserve">ainsi que l’erreur de la manière suivante : err = A </w:t>
+        <w:t xml:space="preserve">ainsi que l’erreur de la manière suivante : </w:t>
+      </w:r>
+      <w:proofErr w:type="spellStart"/>
+      <w:r>
+        <w:rPr>
+          <w:rFonts w:ascii="Times New Roman" w:hAnsi="Times New Roman" w:cs="Times New Roman"/>
+          <w:sz w:val="24"/>
+          <w:szCs w:val="32"/>
+        </w:rPr>
+        <w:t>err</w:t>
+      </w:r>
+      <w:proofErr w:type="spellEnd"/>
+      <w:r>
+        <w:rPr>
+          <w:rFonts w:ascii="Times New Roman" w:hAnsi="Times New Roman" w:cs="Times New Roman"/>
+          <w:sz w:val="24"/>
+          <w:szCs w:val="32"/>
+        </w:rPr>
+        <w:t xml:space="preserve"> = A </w:t>
       </w:r>
       <w:r>
         <w:rPr>
@@ -4408,7 +4750,7 @@
                     </pic:cNvPicPr>
                   </pic:nvPicPr>
                   <pic:blipFill>
-                    <a:blip r:embed="rId24" cstate="print">
+                    <a:blip r:embed="rId17" cstate="print">
                       <a:extLst>
                         <a:ext uri="{28A0092B-C50C-407E-A947-70E740481C1C}">
                           <a14:useLocalDpi xmlns:a14="http://schemas.microsoft.com/office/drawing/2010/main" val="0"/>
@@ -4475,7 +4817,7 @@
                     </pic:cNvPicPr>
                   </pic:nvPicPr>
                   <pic:blipFill>
-                    <a:blip r:embed="rId25" cstate="print">
+                    <a:blip r:embed="rId18" cstate="print">
                       <a:extLst>
                         <a:ext uri="{28A0092B-C50C-407E-A947-70E740481C1C}">
                           <a14:useLocalDpi xmlns:a14="http://schemas.microsoft.com/office/drawing/2010/main" val="0"/>
@@ -4524,11 +4866,201 @@
         </w:rPr>
         <w:t>On remarque que les temps d’exécutions des deux algorithmes sont identiques, ce qui est surprenant. L’erreur de calcul des deux algorithmes sont identiques, on pouvait s’attendre à se résultats car les deux algorithmes sont les même : l’un est juste ne version « compressé » de l’autre. L’erreur semble légèrement croissante.</w:t>
       </w:r>
+    </w:p>
+    <w:p>
+      <w:pPr>
+        <w:jc w:val="both"/>
+        <w:rPr>
+          <w:rFonts w:ascii="Times New Roman" w:hAnsi="Times New Roman" w:cs="Times New Roman"/>
+          <w:i/>
+          <w:sz w:val="24"/>
+          <w:szCs w:val="32"/>
+        </w:rPr>
+      </w:pPr>
+      <w:r>
+        <w:rPr>
+          <w:rFonts w:ascii="Times New Roman" w:hAnsi="Times New Roman" w:cs="Times New Roman"/>
+          <w:i/>
+          <w:sz w:val="24"/>
+          <w:szCs w:val="32"/>
+        </w:rPr>
+        <w:t xml:space="preserve">Les codes source de cet exercice se trouvent dans le dossier TP3-code sous les noms </w:t>
+      </w:r>
+      <w:r>
+        <w:rPr>
+          <w:rFonts w:ascii="Times New Roman" w:hAnsi="Times New Roman" w:cs="Times New Roman"/>
+          <w:i/>
+          <w:sz w:val="24"/>
+          <w:szCs w:val="32"/>
+        </w:rPr>
+        <w:t>mylu3b</w:t>
+      </w:r>
+      <w:r>
+        <w:rPr>
+          <w:rFonts w:ascii="Times New Roman" w:hAnsi="Times New Roman" w:cs="Times New Roman"/>
+          <w:i/>
+          <w:sz w:val="24"/>
+          <w:szCs w:val="32"/>
+        </w:rPr>
+        <w:t>.sci</w:t>
+      </w:r>
+      <w:r>
+        <w:rPr>
+          <w:rFonts w:ascii="Times New Roman" w:hAnsi="Times New Roman" w:cs="Times New Roman"/>
+          <w:i/>
+          <w:sz w:val="24"/>
+          <w:szCs w:val="32"/>
+        </w:rPr>
+        <w:t xml:space="preserve">, mylu1b.sci, </w:t>
+      </w:r>
+      <w:proofErr w:type="spellStart"/>
+      <w:r>
+        <w:rPr>
+          <w:rFonts w:ascii="Times New Roman" w:hAnsi="Times New Roman" w:cs="Times New Roman"/>
+          <w:i/>
+          <w:sz w:val="24"/>
+          <w:szCs w:val="32"/>
+        </w:rPr>
+        <w:t>mylu.sci</w:t>
+      </w:r>
+      <w:proofErr w:type="spellEnd"/>
+      <w:r>
+        <w:rPr>
+          <w:rFonts w:ascii="Times New Roman" w:hAnsi="Times New Roman" w:cs="Times New Roman"/>
+          <w:i/>
+          <w:sz w:val="24"/>
+          <w:szCs w:val="32"/>
+        </w:rPr>
+        <w:t xml:space="preserve"> et test_lu3b</w:t>
+      </w:r>
+      <w:r>
+        <w:rPr>
+          <w:rFonts w:ascii="Times New Roman" w:hAnsi="Times New Roman" w:cs="Times New Roman"/>
+          <w:i/>
+          <w:sz w:val="24"/>
+          <w:szCs w:val="32"/>
+        </w:rPr>
+        <w:t>.sci.</w:t>
+      </w:r>
+    </w:p>
+    <w:p>
+      <w:pPr>
+        <w:rPr>
+          <w:rFonts w:ascii="Times New Roman" w:hAnsi="Times New Roman" w:cs="Times New Roman"/>
+          <w:sz w:val="24"/>
+          <w:szCs w:val="32"/>
+        </w:rPr>
+      </w:pPr>
+      <w:r>
+        <w:rPr>
+          <w:rFonts w:ascii="Times New Roman" w:hAnsi="Times New Roman" w:cs="Times New Roman"/>
+          <w:sz w:val="24"/>
+          <w:szCs w:val="32"/>
+        </w:rPr>
+        <w:br w:type="page"/>
+      </w:r>
+    </w:p>
+    <w:p>
+      <w:pPr>
+        <w:spacing w:before="120"/>
+        <w:jc w:val="both"/>
+        <w:rPr>
+          <w:rFonts w:ascii="Times New Roman" w:hAnsi="Times New Roman" w:cs="Times New Roman"/>
+          <w:sz w:val="32"/>
+          <w:szCs w:val="32"/>
+          <w:u w:val="single"/>
+        </w:rPr>
+      </w:pPr>
+      <w:r>
+        <w:rPr>
+          <w:rFonts w:ascii="Times New Roman" w:hAnsi="Times New Roman" w:cs="Times New Roman"/>
+          <w:sz w:val="32"/>
+          <w:szCs w:val="32"/>
+          <w:u w:val="single"/>
+        </w:rPr>
+        <w:lastRenderedPageBreak/>
+        <w:t>Annexe</w:t>
+      </w:r>
+      <w:r>
+        <w:rPr>
+          <w:rFonts w:ascii="Times New Roman" w:hAnsi="Times New Roman" w:cs="Times New Roman"/>
+          <w:sz w:val="32"/>
+          <w:szCs w:val="32"/>
+          <w:u w:val="single"/>
+        </w:rPr>
+        <w:t> :</w:t>
+      </w:r>
+    </w:p>
+    <w:p>
+      <w:pPr>
+        <w:spacing w:before="120"/>
+        <w:jc w:val="both"/>
+        <w:rPr>
+          <w:rFonts w:ascii="Times New Roman" w:hAnsi="Times New Roman" w:cs="Times New Roman"/>
+          <w:sz w:val="24"/>
+          <w:szCs w:val="32"/>
+        </w:rPr>
+      </w:pPr>
+      <w:r>
+        <w:rPr>
+          <w:rFonts w:ascii="Times New Roman" w:hAnsi="Times New Roman" w:cs="Times New Roman"/>
+          <w:sz w:val="24"/>
+          <w:szCs w:val="32"/>
+        </w:rPr>
+        <w:t xml:space="preserve">Dépôt </w:t>
+      </w:r>
+      <w:proofErr w:type="spellStart"/>
+      <w:r>
+        <w:rPr>
+          <w:rFonts w:ascii="Times New Roman" w:hAnsi="Times New Roman" w:cs="Times New Roman"/>
+          <w:sz w:val="24"/>
+          <w:szCs w:val="32"/>
+        </w:rPr>
+        <w:t>github</w:t>
+      </w:r>
+      <w:proofErr w:type="spellEnd"/>
+      <w:r>
+        <w:rPr>
+          <w:rFonts w:ascii="Times New Roman" w:hAnsi="Times New Roman" w:cs="Times New Roman"/>
+          <w:sz w:val="24"/>
+          <w:szCs w:val="32"/>
+        </w:rPr>
+        <w:t xml:space="preserve"> : </w:t>
+      </w:r>
+      <w:hyperlink r:id="rId19" w:history="1">
+        <w:r>
+          <w:rPr>
+            <w:rStyle w:val="Lienhypertexte"/>
+            <w:rFonts w:ascii="Times New Roman" w:hAnsi="Times New Roman" w:cs="Times New Roman"/>
+            <w:sz w:val="24"/>
+            <w:szCs w:val="32"/>
+          </w:rPr>
+          <w:t>https://github</w:t>
+        </w:r>
+        <w:r>
+          <w:rPr>
+            <w:rStyle w:val="Lienhypertexte"/>
+            <w:rFonts w:ascii="Times New Roman" w:hAnsi="Times New Roman" w:cs="Times New Roman"/>
+            <w:sz w:val="24"/>
+            <w:szCs w:val="32"/>
+          </w:rPr>
+          <w:t>.</w:t>
+        </w:r>
+        <w:r>
+          <w:rPr>
+            <w:rStyle w:val="Lienhypertexte"/>
+            <w:rFonts w:ascii="Times New Roman" w:hAnsi="Times New Roman" w:cs="Times New Roman"/>
+            <w:sz w:val="24"/>
+            <w:szCs w:val="32"/>
+          </w:rPr>
+          <w:t>com/Ennaox/CN-TP2-3</w:t>
+        </w:r>
+      </w:hyperlink>
       <w:bookmarkStart w:id="0" w:name="_GoBack"/>
       <w:bookmarkEnd w:id="0"/>
     </w:p>
     <w:sectPr>
-      <w:footerReference w:type="default" r:id="rId26"/>
+      <w:footerReference w:type="default" r:id="rId20"/>
       <w:pgSz w:w="11906" w:h="16838"/>
       <w:pgMar w:top="1417" w:right="1417" w:bottom="1417" w:left="1417" w:header="708" w:footer="708" w:gutter="0"/>
       <w:cols w:space="708"/>
@@ -4593,7 +5125,7 @@
           <w:rPr>
             <w:noProof/>
           </w:rPr>
-          <w:t>7</w:t>
+          <w:t>8</w:t>
         </w:r>
         <w:r>
           <w:fldChar w:fldCharType="end"/>
@@ -4800,7 +5332,6 @@
   <w:style w:type="character" w:default="1" w:styleId="Policepardfaut">
     <w:name w:val="Default Paragraph Font"/>
     <w:uiPriority w:val="1"/>
-    <w:semiHidden/>
     <w:unhideWhenUsed/>
   </w:style>
   <w:style w:type="table" w:default="1" w:styleId="TableauNormal">
@@ -4913,6 +5444,29 @@
     <w:rsid w:val="00DF0114"/>
     <w:rPr>
       <w:lang w:val="fr-FR"/>
+    </w:rPr>
+  </w:style>
+  <w:style w:type="character" w:styleId="Lienhypertexte">
+    <w:name w:val="Hyperlink"/>
+    <w:basedOn w:val="Policepardfaut"/>
+    <w:uiPriority w:val="99"/>
+    <w:unhideWhenUsed/>
+    <w:rsid w:val="009235D1"/>
+    <w:rPr>
+      <w:color w:val="0000FF" w:themeColor="hyperlink"/>
+      <w:u w:val="single"/>
+    </w:rPr>
+  </w:style>
+  <w:style w:type="character" w:styleId="Lienhypertextesuivivisit">
+    <w:name w:val="FollowedHyperlink"/>
+    <w:basedOn w:val="Policepardfaut"/>
+    <w:uiPriority w:val="99"/>
+    <w:semiHidden/>
+    <w:unhideWhenUsed/>
+    <w:rsid w:val="009235D1"/>
+    <w:rPr>
+      <w:color w:val="800080" w:themeColor="followedHyperlink"/>
+      <w:u w:val="single"/>
     </w:rPr>
   </w:style>
 </w:styles>
@@ -5084,7 +5638,6 @@
   <w:style w:type="character" w:default="1" w:styleId="Policepardfaut">
     <w:name w:val="Default Paragraph Font"/>
     <w:uiPriority w:val="1"/>
-    <w:semiHidden/>
     <w:unhideWhenUsed/>
   </w:style>
   <w:style w:type="table" w:default="1" w:styleId="TableauNormal">
@@ -5197,6 +5750,29 @@
     <w:rsid w:val="00DF0114"/>
     <w:rPr>
       <w:lang w:val="fr-FR"/>
+    </w:rPr>
+  </w:style>
+  <w:style w:type="character" w:styleId="Lienhypertexte">
+    <w:name w:val="Hyperlink"/>
+    <w:basedOn w:val="Policepardfaut"/>
+    <w:uiPriority w:val="99"/>
+    <w:unhideWhenUsed/>
+    <w:rsid w:val="009235D1"/>
+    <w:rPr>
+      <w:color w:val="0000FF" w:themeColor="hyperlink"/>
+      <w:u w:val="single"/>
+    </w:rPr>
+  </w:style>
+  <w:style w:type="character" w:styleId="Lienhypertextesuivivisit">
+    <w:name w:val="FollowedHyperlink"/>
+    <w:basedOn w:val="Policepardfaut"/>
+    <w:uiPriority w:val="99"/>
+    <w:semiHidden/>
+    <w:unhideWhenUsed/>
+    <w:rsid w:val="009235D1"/>
+    <w:rPr>
+      <w:color w:val="800080" w:themeColor="followedHyperlink"/>
+      <w:u w:val="single"/>
     </w:rPr>
   </w:style>
 </w:styles>

</xml_diff>